<commit_message>
Update Case 1 vejecelle Gruppe 2.docx
</commit_message>
<xml_diff>
--- a/Case 1/Case 1 vejecelle Gruppe 2.docx
+++ b/Case 1/Case 1 vejecelle Gruppe 2.docx
@@ -425,10 +425,13 @@
           <w:pPr>
             <w:pStyle w:val="TOC1"/>
             <w:tabs>
+              <w:tab w:val="left" w:pos="480"/>
               <w:tab w:val="right" w:leader="dot" w:pos="9628"/>
             </w:tabs>
             <w:rPr>
+              <w:rFonts w:eastAsiaTheme="minorEastAsia"/>
               <w:noProof/>
+              <w:lang w:eastAsia="da-DK"/>
             </w:rPr>
           </w:pPr>
           <w:r>
@@ -440,12 +443,27 @@
           <w:r>
             <w:fldChar w:fldCharType="separate"/>
           </w:r>
-          <w:hyperlink w:anchor="_Toc209104125" w:history="1">
+          <w:hyperlink w:anchor="_Toc209112498" w:history="1">
             <w:r>
               <w:rPr>
                 <w:rStyle w:val="Hyperlink"/>
                 <w:noProof/>
               </w:rPr>
+              <w:t>1.</w:t>
+            </w:r>
+            <w:r>
+              <w:rPr>
+                <w:rFonts w:eastAsiaTheme="minorEastAsia"/>
+                <w:noProof/>
+                <w:lang w:eastAsia="da-DK"/>
+              </w:rPr>
+              <w:tab/>
+            </w:r>
+            <w:r>
+              <w:rPr>
+                <w:rStyle w:val="Hyperlink"/>
+                <w:noProof/>
+              </w:rPr>
               <w:t>Indledning.</w:t>
             </w:r>
             <w:r>
@@ -467,7 +485,7 @@
                 <w:noProof/>
                 <w:webHidden/>
               </w:rPr>
-              <w:instrText xml:space="preserve"> PAGEREF _Toc209104125 \h </w:instrText>
+              <w:instrText xml:space="preserve"> PAGEREF _Toc209112498 \h </w:instrText>
             </w:r>
             <w:r>
               <w:rPr>
@@ -502,18 +520,36 @@
           <w:pPr>
             <w:pStyle w:val="TOC1"/>
             <w:tabs>
+              <w:tab w:val="left" w:pos="480"/>
               <w:tab w:val="right" w:leader="dot" w:pos="9628"/>
             </w:tabs>
             <w:rPr>
+              <w:rFonts w:eastAsiaTheme="minorEastAsia"/>
               <w:noProof/>
+              <w:lang w:eastAsia="da-DK"/>
             </w:rPr>
           </w:pPr>
-          <w:hyperlink w:anchor="_Toc209104126" w:history="1">
+          <w:hyperlink w:anchor="_Toc209112499" w:history="1">
             <w:r>
               <w:rPr>
                 <w:rStyle w:val="Hyperlink"/>
                 <w:noProof/>
               </w:rPr>
+              <w:t>2.</w:t>
+            </w:r>
+            <w:r>
+              <w:rPr>
+                <w:rFonts w:eastAsiaTheme="minorEastAsia"/>
+                <w:noProof/>
+                <w:lang w:eastAsia="da-DK"/>
+              </w:rPr>
+              <w:tab/>
+            </w:r>
+            <w:r>
+              <w:rPr>
+                <w:rStyle w:val="Hyperlink"/>
+                <w:noProof/>
+              </w:rPr>
               <w:t>Opgave 1.</w:t>
             </w:r>
             <w:r>
@@ -535,7 +571,7 @@
                 <w:noProof/>
                 <w:webHidden/>
               </w:rPr>
-              <w:instrText xml:space="preserve"> PAGEREF _Toc209104126 \h </w:instrText>
+              <w:instrText xml:space="preserve"> PAGEREF _Toc209112499 \h </w:instrText>
             </w:r>
             <w:r>
               <w:rPr>
@@ -570,18 +606,36 @@
           <w:pPr>
             <w:pStyle w:val="TOC1"/>
             <w:tabs>
+              <w:tab w:val="left" w:pos="480"/>
               <w:tab w:val="right" w:leader="dot" w:pos="9628"/>
             </w:tabs>
             <w:rPr>
+              <w:rFonts w:eastAsiaTheme="minorEastAsia"/>
               <w:noProof/>
+              <w:lang w:eastAsia="da-DK"/>
             </w:rPr>
           </w:pPr>
-          <w:hyperlink w:anchor="_Toc209104127" w:history="1">
+          <w:hyperlink w:anchor="_Toc209112500" w:history="1">
             <w:r>
               <w:rPr>
                 <w:rStyle w:val="Hyperlink"/>
                 <w:noProof/>
               </w:rPr>
+              <w:t>3.</w:t>
+            </w:r>
+            <w:r>
+              <w:rPr>
+                <w:rFonts w:eastAsiaTheme="minorEastAsia"/>
+                <w:noProof/>
+                <w:lang w:eastAsia="da-DK"/>
+              </w:rPr>
+              <w:tab/>
+            </w:r>
+            <w:r>
+              <w:rPr>
+                <w:rStyle w:val="Hyperlink"/>
+                <w:noProof/>
+              </w:rPr>
               <w:t>Opgave 2.</w:t>
             </w:r>
             <w:r>
@@ -603,7 +657,7 @@
                 <w:noProof/>
                 <w:webHidden/>
               </w:rPr>
-              <w:instrText xml:space="preserve"> PAGEREF _Toc209104127 \h </w:instrText>
+              <w:instrText xml:space="preserve"> PAGEREF _Toc209112500 \h </w:instrText>
             </w:r>
             <w:r>
               <w:rPr>
@@ -624,6 +678,636 @@
                 <w:webHidden/>
               </w:rPr>
               <w:t>3</w:t>
+            </w:r>
+            <w:r>
+              <w:rPr>
+                <w:noProof/>
+                <w:webHidden/>
+              </w:rPr>
+              <w:fldChar w:fldCharType="end"/>
+            </w:r>
+          </w:hyperlink>
+        </w:p>
+        <w:p>
+          <w:pPr>
+            <w:pStyle w:val="TOC2"/>
+            <w:tabs>
+              <w:tab w:val="right" w:leader="dot" w:pos="9628"/>
+            </w:tabs>
+            <w:rPr>
+              <w:rFonts w:eastAsiaTheme="minorEastAsia"/>
+              <w:noProof/>
+              <w:lang w:eastAsia="da-DK"/>
+            </w:rPr>
+          </w:pPr>
+          <w:hyperlink w:anchor="_Toc209112501" w:history="1">
+            <w:r>
+              <w:rPr>
+                <w:rStyle w:val="Hyperlink"/>
+                <w:noProof/>
+              </w:rPr>
+              <w:t>3.1 Midlingsfilter design</w:t>
+            </w:r>
+            <w:r>
+              <w:rPr>
+                <w:noProof/>
+                <w:webHidden/>
+              </w:rPr>
+              <w:tab/>
+            </w:r>
+            <w:r>
+              <w:rPr>
+                <w:noProof/>
+                <w:webHidden/>
+              </w:rPr>
+              <w:fldChar w:fldCharType="begin"/>
+            </w:r>
+            <w:r>
+              <w:rPr>
+                <w:noProof/>
+                <w:webHidden/>
+              </w:rPr>
+              <w:instrText xml:space="preserve"> PAGEREF _Toc209112501 \h </w:instrText>
+            </w:r>
+            <w:r>
+              <w:rPr>
+                <w:noProof/>
+                <w:webHidden/>
+              </w:rPr>
+            </w:r>
+            <w:r>
+              <w:rPr>
+                <w:noProof/>
+                <w:webHidden/>
+              </w:rPr>
+              <w:fldChar w:fldCharType="separate"/>
+            </w:r>
+            <w:r>
+              <w:rPr>
+                <w:noProof/>
+                <w:webHidden/>
+              </w:rPr>
+              <w:t>3</w:t>
+            </w:r>
+            <w:r>
+              <w:rPr>
+                <w:noProof/>
+                <w:webHidden/>
+              </w:rPr>
+              <w:fldChar w:fldCharType="end"/>
+            </w:r>
+          </w:hyperlink>
+        </w:p>
+        <w:p>
+          <w:pPr>
+            <w:pStyle w:val="TOC2"/>
+            <w:tabs>
+              <w:tab w:val="right" w:leader="dot" w:pos="9628"/>
+            </w:tabs>
+            <w:rPr>
+              <w:rFonts w:eastAsiaTheme="minorEastAsia"/>
+              <w:noProof/>
+              <w:lang w:eastAsia="da-DK"/>
+            </w:rPr>
+          </w:pPr>
+          <w:hyperlink w:anchor="_Toc209112502" w:history="1">
+            <w:r>
+              <w:rPr>
+                <w:rStyle w:val="Hyperlink"/>
+                <w:noProof/>
+              </w:rPr>
+              <w:t>3.2 Histogramer.</w:t>
+            </w:r>
+            <w:r>
+              <w:rPr>
+                <w:noProof/>
+                <w:webHidden/>
+              </w:rPr>
+              <w:tab/>
+            </w:r>
+            <w:r>
+              <w:rPr>
+                <w:noProof/>
+                <w:webHidden/>
+              </w:rPr>
+              <w:fldChar w:fldCharType="begin"/>
+            </w:r>
+            <w:r>
+              <w:rPr>
+                <w:noProof/>
+                <w:webHidden/>
+              </w:rPr>
+              <w:instrText xml:space="preserve"> PAGEREF _Toc209112502 \h </w:instrText>
+            </w:r>
+            <w:r>
+              <w:rPr>
+                <w:noProof/>
+                <w:webHidden/>
+              </w:rPr>
+            </w:r>
+            <w:r>
+              <w:rPr>
+                <w:noProof/>
+                <w:webHidden/>
+              </w:rPr>
+              <w:fldChar w:fldCharType="separate"/>
+            </w:r>
+            <w:r>
+              <w:rPr>
+                <w:noProof/>
+                <w:webHidden/>
+              </w:rPr>
+              <w:t>4</w:t>
+            </w:r>
+            <w:r>
+              <w:rPr>
+                <w:noProof/>
+                <w:webHidden/>
+              </w:rPr>
+              <w:fldChar w:fldCharType="end"/>
+            </w:r>
+          </w:hyperlink>
+        </w:p>
+        <w:p>
+          <w:pPr>
+            <w:pStyle w:val="TOC2"/>
+            <w:tabs>
+              <w:tab w:val="right" w:leader="dot" w:pos="9628"/>
+            </w:tabs>
+            <w:rPr>
+              <w:rFonts w:eastAsiaTheme="minorEastAsia"/>
+              <w:noProof/>
+              <w:lang w:eastAsia="da-DK"/>
+            </w:rPr>
+          </w:pPr>
+          <w:hyperlink w:anchor="_Toc209112503" w:history="1">
+            <w:r>
+              <w:rPr>
+                <w:rStyle w:val="Hyperlink"/>
+                <w:noProof/>
+              </w:rPr>
+              <w:t>3.3 Maksimale længde af FIR midlingsfilter.</w:t>
+            </w:r>
+            <w:r>
+              <w:rPr>
+                <w:noProof/>
+                <w:webHidden/>
+              </w:rPr>
+              <w:tab/>
+            </w:r>
+            <w:r>
+              <w:rPr>
+                <w:noProof/>
+                <w:webHidden/>
+              </w:rPr>
+              <w:fldChar w:fldCharType="begin"/>
+            </w:r>
+            <w:r>
+              <w:rPr>
+                <w:noProof/>
+                <w:webHidden/>
+              </w:rPr>
+              <w:instrText xml:space="preserve"> PAGEREF _Toc209112503 \h </w:instrText>
+            </w:r>
+            <w:r>
+              <w:rPr>
+                <w:noProof/>
+                <w:webHidden/>
+              </w:rPr>
+            </w:r>
+            <w:r>
+              <w:rPr>
+                <w:noProof/>
+                <w:webHidden/>
+              </w:rPr>
+              <w:fldChar w:fldCharType="separate"/>
+            </w:r>
+            <w:r>
+              <w:rPr>
+                <w:noProof/>
+                <w:webHidden/>
+              </w:rPr>
+              <w:t>4</w:t>
+            </w:r>
+            <w:r>
+              <w:rPr>
+                <w:noProof/>
+                <w:webHidden/>
+              </w:rPr>
+              <w:fldChar w:fldCharType="end"/>
+            </w:r>
+          </w:hyperlink>
+        </w:p>
+        <w:p>
+          <w:pPr>
+            <w:pStyle w:val="TOC2"/>
+            <w:tabs>
+              <w:tab w:val="right" w:leader="dot" w:pos="9628"/>
+            </w:tabs>
+            <w:rPr>
+              <w:rFonts w:eastAsiaTheme="minorEastAsia"/>
+              <w:noProof/>
+              <w:lang w:eastAsia="da-DK"/>
+            </w:rPr>
+          </w:pPr>
+          <w:hyperlink w:anchor="_Toc209112504" w:history="1">
+            <w:r>
+              <w:rPr>
+                <w:rStyle w:val="Hyperlink"/>
+                <w:noProof/>
+              </w:rPr>
+              <w:t>3.4 Eksponentielt midlingsfilter design.</w:t>
+            </w:r>
+            <w:r>
+              <w:rPr>
+                <w:noProof/>
+                <w:webHidden/>
+              </w:rPr>
+              <w:tab/>
+            </w:r>
+            <w:r>
+              <w:rPr>
+                <w:noProof/>
+                <w:webHidden/>
+              </w:rPr>
+              <w:fldChar w:fldCharType="begin"/>
+            </w:r>
+            <w:r>
+              <w:rPr>
+                <w:noProof/>
+                <w:webHidden/>
+              </w:rPr>
+              <w:instrText xml:space="preserve"> PAGEREF _Toc209112504 \h </w:instrText>
+            </w:r>
+            <w:r>
+              <w:rPr>
+                <w:noProof/>
+                <w:webHidden/>
+              </w:rPr>
+            </w:r>
+            <w:r>
+              <w:rPr>
+                <w:noProof/>
+                <w:webHidden/>
+              </w:rPr>
+              <w:fldChar w:fldCharType="separate"/>
+            </w:r>
+            <w:r>
+              <w:rPr>
+                <w:noProof/>
+                <w:webHidden/>
+              </w:rPr>
+              <w:t>4</w:t>
+            </w:r>
+            <w:r>
+              <w:rPr>
+                <w:noProof/>
+                <w:webHidden/>
+              </w:rPr>
+              <w:fldChar w:fldCharType="end"/>
+            </w:r>
+          </w:hyperlink>
+        </w:p>
+        <w:p>
+          <w:pPr>
+            <w:pStyle w:val="TOC3"/>
+            <w:tabs>
+              <w:tab w:val="right" w:leader="dot" w:pos="9628"/>
+            </w:tabs>
+            <w:rPr>
+              <w:rFonts w:eastAsiaTheme="minorEastAsia"/>
+              <w:noProof/>
+              <w:lang w:eastAsia="da-DK"/>
+            </w:rPr>
+          </w:pPr>
+          <w:hyperlink w:anchor="_Toc209112505" w:history="1">
+            <w:r>
+              <w:rPr>
+                <w:rStyle w:val="Hyperlink"/>
+                <w:noProof/>
+              </w:rPr>
+              <w:t>3.4.1 Eksponentielt midlingsfilter med α = 0,1</w:t>
+            </w:r>
+            <w:r>
+              <w:rPr>
+                <w:noProof/>
+                <w:webHidden/>
+              </w:rPr>
+              <w:tab/>
+            </w:r>
+            <w:r>
+              <w:rPr>
+                <w:noProof/>
+                <w:webHidden/>
+              </w:rPr>
+              <w:fldChar w:fldCharType="begin"/>
+            </w:r>
+            <w:r>
+              <w:rPr>
+                <w:noProof/>
+                <w:webHidden/>
+              </w:rPr>
+              <w:instrText xml:space="preserve"> PAGEREF _Toc209112505 \h </w:instrText>
+            </w:r>
+            <w:r>
+              <w:rPr>
+                <w:noProof/>
+                <w:webHidden/>
+              </w:rPr>
+            </w:r>
+            <w:r>
+              <w:rPr>
+                <w:noProof/>
+                <w:webHidden/>
+              </w:rPr>
+              <w:fldChar w:fldCharType="separate"/>
+            </w:r>
+            <w:r>
+              <w:rPr>
+                <w:noProof/>
+                <w:webHidden/>
+              </w:rPr>
+              <w:t>5</w:t>
+            </w:r>
+            <w:r>
+              <w:rPr>
+                <w:noProof/>
+                <w:webHidden/>
+              </w:rPr>
+              <w:fldChar w:fldCharType="end"/>
+            </w:r>
+          </w:hyperlink>
+        </w:p>
+        <w:p>
+          <w:pPr>
+            <w:pStyle w:val="TOC3"/>
+            <w:tabs>
+              <w:tab w:val="right" w:leader="dot" w:pos="9628"/>
+            </w:tabs>
+            <w:rPr>
+              <w:rFonts w:eastAsiaTheme="minorEastAsia"/>
+              <w:noProof/>
+              <w:lang w:eastAsia="da-DK"/>
+            </w:rPr>
+          </w:pPr>
+          <w:hyperlink w:anchor="_Toc209112506" w:history="1">
+            <w:r>
+              <w:rPr>
+                <w:rStyle w:val="Hyperlink"/>
+                <w:noProof/>
+              </w:rPr>
+              <w:t>3.4.2 Eksponentielt midlingsfilter med α = 0,5</w:t>
+            </w:r>
+            <w:r>
+              <w:rPr>
+                <w:noProof/>
+                <w:webHidden/>
+              </w:rPr>
+              <w:tab/>
+            </w:r>
+            <w:r>
+              <w:rPr>
+                <w:noProof/>
+                <w:webHidden/>
+              </w:rPr>
+              <w:fldChar w:fldCharType="begin"/>
+            </w:r>
+            <w:r>
+              <w:rPr>
+                <w:noProof/>
+                <w:webHidden/>
+              </w:rPr>
+              <w:instrText xml:space="preserve"> PAGEREF _Toc209112506 \h </w:instrText>
+            </w:r>
+            <w:r>
+              <w:rPr>
+                <w:noProof/>
+                <w:webHidden/>
+              </w:rPr>
+            </w:r>
+            <w:r>
+              <w:rPr>
+                <w:noProof/>
+                <w:webHidden/>
+              </w:rPr>
+              <w:fldChar w:fldCharType="separate"/>
+            </w:r>
+            <w:r>
+              <w:rPr>
+                <w:noProof/>
+                <w:webHidden/>
+              </w:rPr>
+              <w:t>6</w:t>
+            </w:r>
+            <w:r>
+              <w:rPr>
+                <w:noProof/>
+                <w:webHidden/>
+              </w:rPr>
+              <w:fldChar w:fldCharType="end"/>
+            </w:r>
+          </w:hyperlink>
+        </w:p>
+        <w:p>
+          <w:pPr>
+            <w:pStyle w:val="TOC3"/>
+            <w:tabs>
+              <w:tab w:val="right" w:leader="dot" w:pos="9628"/>
+            </w:tabs>
+            <w:rPr>
+              <w:rFonts w:eastAsiaTheme="minorEastAsia"/>
+              <w:noProof/>
+              <w:lang w:eastAsia="da-DK"/>
+            </w:rPr>
+          </w:pPr>
+          <w:hyperlink w:anchor="_Toc209112507" w:history="1">
+            <w:r>
+              <w:rPr>
+                <w:rStyle w:val="Hyperlink"/>
+                <w:noProof/>
+              </w:rPr>
+              <w:t>3.4.3 Eksponentielt midlingsfilter med α = 0,9</w:t>
+            </w:r>
+            <w:r>
+              <w:rPr>
+                <w:noProof/>
+                <w:webHidden/>
+              </w:rPr>
+              <w:tab/>
+            </w:r>
+            <w:r>
+              <w:rPr>
+                <w:noProof/>
+                <w:webHidden/>
+              </w:rPr>
+              <w:fldChar w:fldCharType="begin"/>
+            </w:r>
+            <w:r>
+              <w:rPr>
+                <w:noProof/>
+                <w:webHidden/>
+              </w:rPr>
+              <w:instrText xml:space="preserve"> PAGEREF _Toc209112507 \h </w:instrText>
+            </w:r>
+            <w:r>
+              <w:rPr>
+                <w:noProof/>
+                <w:webHidden/>
+              </w:rPr>
+            </w:r>
+            <w:r>
+              <w:rPr>
+                <w:noProof/>
+                <w:webHidden/>
+              </w:rPr>
+              <w:fldChar w:fldCharType="separate"/>
+            </w:r>
+            <w:r>
+              <w:rPr>
+                <w:noProof/>
+                <w:webHidden/>
+              </w:rPr>
+              <w:t>7</w:t>
+            </w:r>
+            <w:r>
+              <w:rPr>
+                <w:noProof/>
+                <w:webHidden/>
+              </w:rPr>
+              <w:fldChar w:fldCharType="end"/>
+            </w:r>
+          </w:hyperlink>
+        </w:p>
+        <w:p>
+          <w:pPr>
+            <w:pStyle w:val="TOC2"/>
+            <w:tabs>
+              <w:tab w:val="right" w:leader="dot" w:pos="9628"/>
+            </w:tabs>
+            <w:rPr>
+              <w:rFonts w:eastAsiaTheme="minorEastAsia"/>
+              <w:noProof/>
+              <w:lang w:eastAsia="da-DK"/>
+            </w:rPr>
+          </w:pPr>
+          <w:hyperlink w:anchor="_Toc209112508" w:history="1">
+            <w:r>
+              <w:rPr>
+                <w:rStyle w:val="Hyperlink"/>
+                <w:noProof/>
+              </w:rPr>
+              <w:t>3.5 100. ordens FIR midlingsfilter og α-værdien.</w:t>
+            </w:r>
+            <w:r>
+              <w:rPr>
+                <w:noProof/>
+                <w:webHidden/>
+              </w:rPr>
+              <w:tab/>
+            </w:r>
+            <w:r>
+              <w:rPr>
+                <w:noProof/>
+                <w:webHidden/>
+              </w:rPr>
+              <w:fldChar w:fldCharType="begin"/>
+            </w:r>
+            <w:r>
+              <w:rPr>
+                <w:noProof/>
+                <w:webHidden/>
+              </w:rPr>
+              <w:instrText xml:space="preserve"> PAGEREF _Toc209112508 \h </w:instrText>
+            </w:r>
+            <w:r>
+              <w:rPr>
+                <w:noProof/>
+                <w:webHidden/>
+              </w:rPr>
+            </w:r>
+            <w:r>
+              <w:rPr>
+                <w:noProof/>
+                <w:webHidden/>
+              </w:rPr>
+              <w:fldChar w:fldCharType="separate"/>
+            </w:r>
+            <w:r>
+              <w:rPr>
+                <w:noProof/>
+                <w:webHidden/>
+              </w:rPr>
+              <w:t>8</w:t>
+            </w:r>
+            <w:r>
+              <w:rPr>
+                <w:noProof/>
+                <w:webHidden/>
+              </w:rPr>
+              <w:fldChar w:fldCharType="end"/>
+            </w:r>
+          </w:hyperlink>
+        </w:p>
+        <w:p>
+          <w:pPr>
+            <w:pStyle w:val="TOC2"/>
+            <w:tabs>
+              <w:tab w:val="right" w:leader="dot" w:pos="9628"/>
+            </w:tabs>
+            <w:rPr>
+              <w:rFonts w:eastAsiaTheme="minorEastAsia"/>
+              <w:noProof/>
+              <w:lang w:eastAsia="da-DK"/>
+            </w:rPr>
+          </w:pPr>
+          <w:hyperlink w:anchor="_Toc209112509" w:history="1">
+            <w:r>
+              <w:rPr>
+                <w:rStyle w:val="Hyperlink"/>
+                <w:noProof/>
+              </w:rPr>
+              <w:t>3.6 korrupt data.</w:t>
+            </w:r>
+            <w:r>
+              <w:rPr>
+                <w:noProof/>
+                <w:webHidden/>
+              </w:rPr>
+              <w:tab/>
+            </w:r>
+            <w:r>
+              <w:rPr>
+                <w:noProof/>
+                <w:webHidden/>
+              </w:rPr>
+              <w:fldChar w:fldCharType="begin"/>
+            </w:r>
+            <w:r>
+              <w:rPr>
+                <w:noProof/>
+                <w:webHidden/>
+              </w:rPr>
+              <w:instrText xml:space="preserve"> PAGEREF _Toc209112509 \h </w:instrText>
+            </w:r>
+            <w:r>
+              <w:rPr>
+                <w:noProof/>
+                <w:webHidden/>
+              </w:rPr>
+            </w:r>
+            <w:r>
+              <w:rPr>
+                <w:noProof/>
+                <w:webHidden/>
+              </w:rPr>
+              <w:fldChar w:fldCharType="separate"/>
+            </w:r>
+            <w:r>
+              <w:rPr>
+                <w:noProof/>
+                <w:webHidden/>
+              </w:rPr>
+              <w:t>9</w:t>
             </w:r>
             <w:r>
               <w:rPr>
@@ -638,18 +1322,36 @@
           <w:pPr>
             <w:pStyle w:val="TOC1"/>
             <w:tabs>
+              <w:tab w:val="left" w:pos="480"/>
               <w:tab w:val="right" w:leader="dot" w:pos="9628"/>
             </w:tabs>
             <w:rPr>
+              <w:rFonts w:eastAsiaTheme="minorEastAsia"/>
               <w:noProof/>
+              <w:lang w:eastAsia="da-DK"/>
             </w:rPr>
           </w:pPr>
-          <w:hyperlink w:anchor="_Toc209104128" w:history="1">
+          <w:hyperlink w:anchor="_Toc209112510" w:history="1">
             <w:r>
               <w:rPr>
                 <w:rStyle w:val="Hyperlink"/>
                 <w:noProof/>
               </w:rPr>
+              <w:t>4.</w:t>
+            </w:r>
+            <w:r>
+              <w:rPr>
+                <w:rFonts w:eastAsiaTheme="minorEastAsia"/>
+                <w:noProof/>
+                <w:lang w:eastAsia="da-DK"/>
+              </w:rPr>
+              <w:tab/>
+            </w:r>
+            <w:r>
+              <w:rPr>
+                <w:rStyle w:val="Hyperlink"/>
+                <w:noProof/>
+              </w:rPr>
               <w:t>Opgave 3 - System overvejelser</w:t>
             </w:r>
             <w:r>
@@ -671,7 +1373,7 @@
                 <w:noProof/>
                 <w:webHidden/>
               </w:rPr>
-              <w:instrText xml:space="preserve"> PAGEREF _Toc209104128 \h </w:instrText>
+              <w:instrText xml:space="preserve"> PAGEREF _Toc209112510 \h </w:instrText>
             </w:r>
             <w:r>
               <w:rPr>
@@ -691,7 +1393,7 @@
                 <w:noProof/>
                 <w:webHidden/>
               </w:rPr>
-              <w:t>3</w:t>
+              <w:t>10</w:t>
             </w:r>
             <w:r>
               <w:rPr>
@@ -706,18 +1408,36 @@
           <w:pPr>
             <w:pStyle w:val="TOC1"/>
             <w:tabs>
+              <w:tab w:val="left" w:pos="480"/>
               <w:tab w:val="right" w:leader="dot" w:pos="9628"/>
             </w:tabs>
             <w:rPr>
+              <w:rFonts w:eastAsiaTheme="minorEastAsia"/>
               <w:noProof/>
+              <w:lang w:eastAsia="da-DK"/>
             </w:rPr>
           </w:pPr>
-          <w:hyperlink w:anchor="_Toc209104129" w:history="1">
+          <w:hyperlink w:anchor="_Toc209112511" w:history="1">
             <w:r>
               <w:rPr>
                 <w:rStyle w:val="Hyperlink"/>
                 <w:noProof/>
               </w:rPr>
+              <w:t>5.</w:t>
+            </w:r>
+            <w:r>
+              <w:rPr>
+                <w:rFonts w:eastAsiaTheme="minorEastAsia"/>
+                <w:noProof/>
+                <w:lang w:eastAsia="da-DK"/>
+              </w:rPr>
+              <w:tab/>
+            </w:r>
+            <w:r>
+              <w:rPr>
+                <w:rStyle w:val="Hyperlink"/>
+                <w:noProof/>
+              </w:rPr>
               <w:t>Konklusion.</w:t>
             </w:r>
             <w:r>
@@ -739,7 +1459,7 @@
                 <w:noProof/>
                 <w:webHidden/>
               </w:rPr>
-              <w:instrText xml:space="preserve"> PAGEREF _Toc209104129 \h </w:instrText>
+              <w:instrText xml:space="preserve"> PAGEREF _Toc209112511 \h </w:instrText>
             </w:r>
             <w:r>
               <w:rPr>
@@ -759,7 +1479,7 @@
                 <w:noProof/>
                 <w:webHidden/>
               </w:rPr>
-              <w:t>3</w:t>
+              <w:t>10</w:t>
             </w:r>
             <w:r>
               <w:rPr>
@@ -774,18 +1494,36 @@
           <w:pPr>
             <w:pStyle w:val="TOC1"/>
             <w:tabs>
+              <w:tab w:val="left" w:pos="480"/>
               <w:tab w:val="right" w:leader="dot" w:pos="9628"/>
             </w:tabs>
             <w:rPr>
+              <w:rFonts w:eastAsiaTheme="minorEastAsia"/>
               <w:noProof/>
+              <w:lang w:eastAsia="da-DK"/>
             </w:rPr>
           </w:pPr>
-          <w:hyperlink w:anchor="_Toc209104130" w:history="1">
+          <w:hyperlink w:anchor="_Toc209112512" w:history="1">
             <w:r>
               <w:rPr>
                 <w:rStyle w:val="Hyperlink"/>
                 <w:noProof/>
               </w:rPr>
+              <w:t>6.</w:t>
+            </w:r>
+            <w:r>
+              <w:rPr>
+                <w:rFonts w:eastAsiaTheme="minorEastAsia"/>
+                <w:noProof/>
+                <w:lang w:eastAsia="da-DK"/>
+              </w:rPr>
+              <w:tab/>
+            </w:r>
+            <w:r>
+              <w:rPr>
+                <w:rStyle w:val="Hyperlink"/>
+                <w:noProof/>
+              </w:rPr>
               <w:t>Referencer.</w:t>
             </w:r>
             <w:r>
@@ -807,7 +1545,7 @@
                 <w:noProof/>
                 <w:webHidden/>
               </w:rPr>
-              <w:instrText xml:space="preserve"> PAGEREF _Toc209104130 \h </w:instrText>
+              <w:instrText xml:space="preserve"> PAGEREF _Toc209112512 \h </w:instrText>
             </w:r>
             <w:r>
               <w:rPr>
@@ -827,7 +1565,7 @@
                 <w:noProof/>
                 <w:webHidden/>
               </w:rPr>
-              <w:t>3</w:t>
+              <w:t>10</w:t>
             </w:r>
             <w:r>
               <w:rPr>
@@ -1005,7 +1743,7 @@
           <w:numId w:val="2"/>
         </w:numPr>
       </w:pPr>
-      <w:bookmarkStart w:id="0" w:name="_Toc209104125"/>
+      <w:bookmarkStart w:id="0" w:name="_Toc209112498"/>
       <w:r>
         <w:t>Indledning.</w:t>
       </w:r>
@@ -1029,7 +1767,7 @@
           <w:numId w:val="2"/>
         </w:numPr>
       </w:pPr>
-      <w:bookmarkStart w:id="1" w:name="_Toc209104126"/>
+      <w:bookmarkStart w:id="1" w:name="_Toc209112499"/>
       <w:r>
         <w:t>Opgave 1.</w:t>
       </w:r>
@@ -1044,7 +1782,7 @@
           <w:numId w:val="2"/>
         </w:numPr>
       </w:pPr>
-      <w:bookmarkStart w:id="2" w:name="_Toc209104127"/>
+      <w:bookmarkStart w:id="2" w:name="_Toc209112500"/>
       <w:r>
         <w:t xml:space="preserve">Opgave </w:t>
       </w:r>
@@ -1061,6 +1799,7 @@
         <w:pStyle w:val="Heading2"/>
         <w:ind w:firstLine="360"/>
       </w:pPr>
+      <w:bookmarkStart w:id="3" w:name="_Toc209112501"/>
       <w:r>
         <w:t>3.1</w:t>
       </w:r>
@@ -1070,6 +1809,7 @@
       <w:r>
         <w:t>Midlingsfilter design</w:t>
       </w:r>
+      <w:bookmarkEnd w:id="3"/>
     </w:p>
     <w:p>
       <w:pPr>
@@ -1208,8 +1948,10 @@
         <w:pStyle w:val="Heading2"/>
       </w:pPr>
       <w:r>
+        <w:lastRenderedPageBreak/>
         <w:t xml:space="preserve">    </w:t>
       </w:r>
+      <w:bookmarkStart w:id="4" w:name="_Toc209112502"/>
       <w:r>
         <w:t xml:space="preserve">3.2 </w:t>
       </w:r>
@@ -1221,6 +1963,7 @@
       <w:r>
         <w:t>.</w:t>
       </w:r>
+      <w:bookmarkEnd w:id="4"/>
     </w:p>
     <w:p/>
     <w:p/>
@@ -1232,6 +1975,7 @@
       <w:r>
         <w:t xml:space="preserve">    </w:t>
       </w:r>
+      <w:bookmarkStart w:id="5" w:name="_Toc209112503"/>
       <w:r>
         <w:t>3.3 Maksimale længde</w:t>
       </w:r>
@@ -1241,6 +1985,7 @@
       <w:r>
         <w:t>.</w:t>
       </w:r>
+      <w:bookmarkEnd w:id="5"/>
     </w:p>
     <w:p>
       <w:pPr>
@@ -1275,7 +2020,6 @@
       </w:pPr>
       <w:proofErr w:type="spellStart"/>
       <w:r>
-        <w:lastRenderedPageBreak/>
         <w:t>Indsvingningstiden</w:t>
       </w:r>
       <w:proofErr w:type="spellEnd"/>
@@ -1339,7 +2083,7 @@
           <w:rFonts w:eastAsiaTheme="minorEastAsia"/>
         </w:rPr>
       </w:pPr>
-      <w:bookmarkStart w:id="3" w:name="_Hlk209108028"/>
+      <w:bookmarkStart w:id="6" w:name="_Hlk209108028"/>
       <m:oMathPara>
         <m:oMath>
           <m:r>
@@ -1348,7 +2092,7 @@
             </w:rPr>
             <m:t>N=300Hz·0.1s</m:t>
           </m:r>
-          <w:bookmarkEnd w:id="3"/>
+          <w:bookmarkEnd w:id="6"/>
           <m:r>
             <w:rPr>
               <w:rFonts w:ascii="Cambria Math" w:hAnsi="Cambria Math"/>
@@ -1490,6 +2234,7 @@
       <w:pPr>
         <w:pStyle w:val="Heading2"/>
       </w:pPr>
+      <w:bookmarkStart w:id="7" w:name="_Toc209112504"/>
       <w:r>
         <w:t xml:space="preserve">3.4 </w:t>
       </w:r>
@@ -1499,6 +2244,7 @@
       <w:r>
         <w:t>ksponentielt midlingsfilter design.</w:t>
       </w:r>
+      <w:bookmarkEnd w:id="7"/>
     </w:p>
     <w:p>
       <w:r>
@@ -1578,6 +2324,7 @@
         <w:keepNext/>
       </w:pPr>
       <w:r>
+        <w:lastRenderedPageBreak/>
         <w:drawing>
           <wp:inline distT="0" distB="0" distL="0" distR="0" wp14:anchorId="0A05767B" wp14:editId="05CD2B73">
             <wp:extent cx="3939881" cy="1295512"/>
@@ -1699,10 +2446,11 @@
           <w:tab w:val="left" w:pos="6672"/>
         </w:tabs>
       </w:pPr>
-      <w:r>
-        <w:lastRenderedPageBreak/>
+      <w:bookmarkStart w:id="8" w:name="_Toc209112505"/>
+      <w:r>
         <w:t>3.4.1 Eksponentielt midlingsfilter med α = 0,1</w:t>
       </w:r>
+      <w:bookmarkEnd w:id="8"/>
       <w:r>
         <w:tab/>
       </w:r>
@@ -1856,6 +2604,7 @@
         <w:keepNext/>
       </w:pPr>
       <w:r>
+        <w:lastRenderedPageBreak/>
         <w:drawing>
           <wp:inline distT="0" distB="0" distL="0" distR="0" wp14:anchorId="432C04D7" wp14:editId="6149413A">
             <wp:extent cx="5128704" cy="3947502"/>
@@ -1994,10 +2743,11 @@
       <w:pPr>
         <w:pStyle w:val="Heading3"/>
       </w:pPr>
-      <w:r>
-        <w:lastRenderedPageBreak/>
+      <w:bookmarkStart w:id="9" w:name="_Toc209112506"/>
+      <w:r>
         <w:t>3.4.2 Eksponentielt midlingsfilter med α = 0,5</w:t>
       </w:r>
+      <w:bookmarkEnd w:id="9"/>
     </w:p>
     <w:p>
       <w:pPr>
@@ -2148,6 +2898,7 @@
         <w:keepNext/>
       </w:pPr>
       <w:r>
+        <w:lastRenderedPageBreak/>
         <w:drawing>
           <wp:inline distT="0" distB="0" distL="0" distR="0" wp14:anchorId="08A202C1" wp14:editId="087E1C8A">
             <wp:extent cx="5082980" cy="3939881"/>
@@ -2284,10 +3035,11 @@
       <w:pPr>
         <w:pStyle w:val="Heading3"/>
       </w:pPr>
-      <w:r>
-        <w:lastRenderedPageBreak/>
+      <w:bookmarkStart w:id="10" w:name="_Toc209112507"/>
+      <w:r>
         <w:t>3.4.3 Eksponentielt midlingsfilter med α = 0,9</w:t>
       </w:r>
+      <w:bookmarkEnd w:id="10"/>
     </w:p>
     <w:p>
       <w:pPr>
@@ -2444,6 +3196,7 @@
         <w:keepNext/>
       </w:pPr>
       <w:r>
+        <w:lastRenderedPageBreak/>
         <w:drawing>
           <wp:inline distT="0" distB="0" distL="0" distR="0" wp14:anchorId="360D838B" wp14:editId="1C7731AF">
             <wp:extent cx="4968671" cy="3977985"/>
@@ -2575,14 +3328,556 @@
         <w:t xml:space="preserve"> 0.9.</w:t>
       </w:r>
     </w:p>
+    <w:p>
+      <w:r>
+        <w:t xml:space="preserve">Hvis man ser på </w:t>
+      </w:r>
+      <w:r>
+        <w:rPr>
+          <w:highlight w:val="yellow"/>
+        </w:rPr>
+        <w:t xml:space="preserve">figur </w:t>
+      </w:r>
+      <w:r>
+        <w:rPr>
+          <w:highlight w:val="yellow"/>
+        </w:rPr>
+        <w:t>6</w:t>
+      </w:r>
+      <w:r>
+        <w:rPr>
+          <w:highlight w:val="yellow"/>
+        </w:rPr>
+        <w:t xml:space="preserve">, </w:t>
+      </w:r>
+      <w:r>
+        <w:rPr>
+          <w:highlight w:val="yellow"/>
+        </w:rPr>
+        <w:t>7</w:t>
+      </w:r>
+      <w:r>
+        <w:rPr>
+          <w:highlight w:val="yellow"/>
+        </w:rPr>
+        <w:t xml:space="preserve"> og </w:t>
+      </w:r>
+      <w:proofErr w:type="gramStart"/>
+      <w:r>
+        <w:rPr>
+          <w:highlight w:val="yellow"/>
+        </w:rPr>
+        <w:t>9</w:t>
+      </w:r>
+      <w:proofErr w:type="gramEnd"/>
+      <w:r>
+        <w:t xml:space="preserve"> kan man konkludere</w:t>
+      </w:r>
+      <w:r>
+        <w:t>:</w:t>
+      </w:r>
+    </w:p>
+    <w:p>
+      <w:r>
+        <w:t>Lav α: langsom, men stabil respons med god støjfiltrering.</w:t>
+      </w:r>
+    </w:p>
+    <w:p>
+      <w:r>
+        <w:t>Høj α: hurtig respons, men større følsomhed for støj.</w:t>
+      </w:r>
+    </w:p>
     <w:p/>
     <w:p>
-      <w:r>
-        <w:t>Hvis man ser på figur 53, 55 og 57, fremgår det, at jo lavere α-værdien er, desto større bliver støjen.</w:t>
+      <w:pPr>
+        <w:pStyle w:val="Heading2"/>
+      </w:pPr>
+      <w:bookmarkStart w:id="11" w:name="_Toc209112508"/>
+      <w:r>
+        <w:t>3.5 100. ordens FIR midlingsfilter og α-værdien.</w:t>
+      </w:r>
+      <w:bookmarkEnd w:id="11"/>
+    </w:p>
+    <w:p>
+      <w:r>
+        <w:t xml:space="preserve">Vi har beregnet α-værdien ud fra formlen </w:t>
+      </w:r>
+      <w:r>
+        <w:rPr>
+          <w:highlight w:val="yellow"/>
+        </w:rPr>
+        <w:t>[</w:t>
+      </w:r>
+      <w:r>
+        <w:rPr>
+          <w:highlight w:val="yellow"/>
+        </w:rPr>
+        <w:t>4</w:t>
+      </w:r>
+      <w:r>
+        <w:rPr>
+          <w:highlight w:val="yellow"/>
+        </w:rPr>
+        <w:t>]</w:t>
+      </w:r>
+      <w:r>
+        <w:t xml:space="preserve"> vist i </w:t>
+      </w:r>
+      <w:r>
+        <w:rPr>
+          <w:highlight w:val="yellow"/>
+        </w:rPr>
+        <w:t xml:space="preserve">figur </w:t>
+      </w:r>
+      <w:r>
+        <w:rPr>
+          <w:highlight w:val="yellow"/>
+        </w:rPr>
+        <w:t>10</w:t>
+      </w:r>
+      <w:r>
+        <w:t>.</w:t>
+      </w:r>
+    </w:p>
+    <w:p>
+      <w:pPr>
+        <w:keepNext/>
+      </w:pPr>
+      <w:r>
+        <w:drawing>
+          <wp:inline distT="0" distB="0" distL="0" distR="0" wp14:anchorId="4CEAC1C4" wp14:editId="730B45C2">
+            <wp:extent cx="1303133" cy="685859"/>
+            <wp:effectExtent l="0" t="0" r="0" b="0"/>
+            <wp:docPr id="593685046" name="Picture 1" descr="A blackboard with white text and green line&#10;&#10;AI-generated content may be incorrect."/>
+            <wp:cNvGraphicFramePr>
+              <a:graphicFrameLocks xmlns:a="http://schemas.openxmlformats.org/drawingml/2006/main" noChangeAspect="1"/>
+            </wp:cNvGraphicFramePr>
+            <a:graphic xmlns:a="http://schemas.openxmlformats.org/drawingml/2006/main">
+              <a:graphicData uri="http://schemas.openxmlformats.org/drawingml/2006/picture">
+                <pic:pic xmlns:pic="http://schemas.openxmlformats.org/drawingml/2006/picture">
+                  <pic:nvPicPr>
+                    <pic:cNvPr id="593685046" name="Picture 1" descr="A blackboard with white text and green line&#10;&#10;AI-generated content may be incorrect."/>
+                    <pic:cNvPicPr/>
+                  </pic:nvPicPr>
+                  <pic:blipFill>
+                    <a:blip r:embed="rId17"/>
+                    <a:stretch>
+                      <a:fillRect/>
+                    </a:stretch>
+                  </pic:blipFill>
+                  <pic:spPr>
+                    <a:xfrm>
+                      <a:off x="0" y="0"/>
+                      <a:ext cx="1303133" cy="685859"/>
+                    </a:xfrm>
+                    <a:prstGeom prst="rect">
+                      <a:avLst/>
+                    </a:prstGeom>
+                  </pic:spPr>
+                </pic:pic>
+              </a:graphicData>
+            </a:graphic>
+          </wp:inline>
+        </w:drawing>
+      </w:r>
+    </w:p>
+    <w:p>
+      <w:pPr>
+        <w:pStyle w:val="Caption"/>
+      </w:pPr>
+      <w:r>
+        <w:t xml:space="preserve">Figur </w:t>
+      </w:r>
+      <w:r>
+        <w:fldChar w:fldCharType="begin"/>
+      </w:r>
+      <w:r>
+        <w:instrText xml:space="preserve"> SEQ Figur \* ARABIC </w:instrText>
+      </w:r>
+      <w:r>
+        <w:fldChar w:fldCharType="separate"/>
+      </w:r>
+      <w:r>
+        <w:rPr>
+          <w:noProof/>
+        </w:rPr>
+        <w:t>10</w:t>
+      </w:r>
+      <w:r>
+        <w:fldChar w:fldCharType="end"/>
+      </w:r>
+      <w:r>
+        <w:t xml:space="preserve"> formlen for at finde </w:t>
+      </w:r>
+      <w:r>
+        <w:t>α-værdien</w:t>
+      </w:r>
+    </w:p>
+    <w:p>
+      <w:r>
+        <w:drawing>
+          <wp:inline distT="0" distB="0" distL="0" distR="0" wp14:anchorId="5B5DCAD5" wp14:editId="2BCAD638">
+            <wp:extent cx="2880610" cy="731583"/>
+            <wp:effectExtent l="0" t="0" r="0" b="0"/>
+            <wp:docPr id="1045094655" name="Picture 1" descr="A math equation with black text&#10;&#10;AI-generated content may be incorrect."/>
+            <wp:cNvGraphicFramePr>
+              <a:graphicFrameLocks xmlns:a="http://schemas.openxmlformats.org/drawingml/2006/main" noChangeAspect="1"/>
+            </wp:cNvGraphicFramePr>
+            <a:graphic xmlns:a="http://schemas.openxmlformats.org/drawingml/2006/main">
+              <a:graphicData uri="http://schemas.openxmlformats.org/drawingml/2006/picture">
+                <pic:pic xmlns:pic="http://schemas.openxmlformats.org/drawingml/2006/picture">
+                  <pic:nvPicPr>
+                    <pic:cNvPr id="1045094655" name="Picture 1" descr="A math equation with black text&#10;&#10;AI-generated content may be incorrect."/>
+                    <pic:cNvPicPr/>
+                  </pic:nvPicPr>
+                  <pic:blipFill>
+                    <a:blip r:embed="rId18"/>
+                    <a:stretch>
+                      <a:fillRect/>
+                    </a:stretch>
+                  </pic:blipFill>
+                  <pic:spPr>
+                    <a:xfrm>
+                      <a:off x="0" y="0"/>
+                      <a:ext cx="2880610" cy="731583"/>
+                    </a:xfrm>
+                    <a:prstGeom prst="rect">
+                      <a:avLst/>
+                    </a:prstGeom>
+                  </pic:spPr>
+                </pic:pic>
+              </a:graphicData>
+            </a:graphic>
+          </wp:inline>
+        </w:drawing>
+      </w:r>
+    </w:p>
+    <w:p>
+      <w:r>
+        <w:lastRenderedPageBreak/>
+        <w:t>Resultatet viser, at for et FIR-midlingsfilter med en filterlængde på 100 fås en α-værdi på 0,0198.</w:t>
+      </w:r>
+    </w:p>
+    <w:p>
+      <w:r>
+        <w:t>For at sammenligne FIR-</w:t>
+      </w:r>
+      <w:proofErr w:type="spellStart"/>
+      <w:r>
+        <w:t>midlingsfilteret</w:t>
+      </w:r>
+      <w:proofErr w:type="spellEnd"/>
+      <w:r>
+        <w:t xml:space="preserve"> (N = 100) med det eksponentielle midlingsfilter (α = 0,0198), har vi plottet dem i samme graf.</w:t>
+      </w:r>
+    </w:p>
+    <w:p>
+      <w:pPr>
+        <w:keepNext/>
+      </w:pPr>
+      <w:r>
+        <w:drawing>
+          <wp:inline distT="0" distB="0" distL="0" distR="0" wp14:anchorId="6FCE04CF" wp14:editId="5E1D724D">
+            <wp:extent cx="5075360" cy="3962743"/>
+            <wp:effectExtent l="0" t="0" r="0" b="0"/>
+            <wp:docPr id="1059936039" name="Picture 1" descr="A graph of a graph with lines and numbers&#10;&#10;AI-generated content may be incorrect."/>
+            <wp:cNvGraphicFramePr>
+              <a:graphicFrameLocks xmlns:a="http://schemas.openxmlformats.org/drawingml/2006/main" noChangeAspect="1"/>
+            </wp:cNvGraphicFramePr>
+            <a:graphic xmlns:a="http://schemas.openxmlformats.org/drawingml/2006/main">
+              <a:graphicData uri="http://schemas.openxmlformats.org/drawingml/2006/picture">
+                <pic:pic xmlns:pic="http://schemas.openxmlformats.org/drawingml/2006/picture">
+                  <pic:nvPicPr>
+                    <pic:cNvPr id="1059936039" name="Picture 1" descr="A graph of a graph with lines and numbers&#10;&#10;AI-generated content may be incorrect."/>
+                    <pic:cNvPicPr/>
+                  </pic:nvPicPr>
+                  <pic:blipFill>
+                    <a:blip r:embed="rId19"/>
+                    <a:stretch>
+                      <a:fillRect/>
+                    </a:stretch>
+                  </pic:blipFill>
+                  <pic:spPr>
+                    <a:xfrm>
+                      <a:off x="0" y="0"/>
+                      <a:ext cx="5075360" cy="3962743"/>
+                    </a:xfrm>
+                    <a:prstGeom prst="rect">
+                      <a:avLst/>
+                    </a:prstGeom>
+                  </pic:spPr>
+                </pic:pic>
+              </a:graphicData>
+            </a:graphic>
+          </wp:inline>
+        </w:drawing>
+      </w:r>
+    </w:p>
+    <w:p>
+      <w:pPr>
+        <w:pStyle w:val="Caption"/>
+      </w:pPr>
+      <w:r>
+        <w:t xml:space="preserve">Figur </w:t>
+      </w:r>
+      <w:r>
+        <w:fldChar w:fldCharType="begin"/>
+      </w:r>
+      <w:r>
+        <w:instrText xml:space="preserve"> SEQ Figur \* ARABIC </w:instrText>
+      </w:r>
+      <w:r>
+        <w:fldChar w:fldCharType="separate"/>
+      </w:r>
+      <w:r>
+        <w:rPr>
+          <w:noProof/>
+        </w:rPr>
+        <w:t>11</w:t>
+      </w:r>
+      <w:r>
+        <w:fldChar w:fldCharType="end"/>
+      </w:r>
+      <w:r>
+        <w:t xml:space="preserve"> plot eksponentielt midlingsfilter med a=0.0198 og </w:t>
+      </w:r>
+      <w:proofErr w:type="spellStart"/>
+      <w:r>
+        <w:t>Midlingsfiltre</w:t>
+      </w:r>
+      <w:proofErr w:type="spellEnd"/>
+      <w:r>
+        <w:t xml:space="preserve"> med 100 orden</w:t>
+      </w:r>
+    </w:p>
+    <w:p>
+      <w:r>
+        <w:t>De to filtre udfører næsten den samme filtrering, men det er tydeligt, at det eksponentielle midlingsfilter har en væsentligt længere afregningsperiode end FIR-</w:t>
+      </w:r>
+      <w:proofErr w:type="spellStart"/>
+      <w:r>
+        <w:t>midlingsfilteret</w:t>
+      </w:r>
+      <w:proofErr w:type="spellEnd"/>
+      <w:r>
+        <w:t xml:space="preserve"> med orden 100.</w:t>
       </w:r>
     </w:p>
     <w:p/>
-    <w:p/>
+    <w:p>
+      <w:pPr>
+        <w:pStyle w:val="Heading2"/>
+      </w:pPr>
+      <w:r>
+        <w:t xml:space="preserve">     </w:t>
+      </w:r>
+      <w:bookmarkStart w:id="12" w:name="_Toc209112509"/>
+      <w:r>
+        <w:t>3.6 korrupt data.</w:t>
+      </w:r>
+      <w:bookmarkEnd w:id="12"/>
+    </w:p>
+    <w:p>
+      <w:r>
+        <w:t>Korrupt data refererer til samples, der afviger markant fra de øvrige, ofte pga. støj, målefejl eller andre anomalier. Fx kan enkelte samples i en tidsserie pludselig have en ekstremt høj værdi, som ikke passer til signalets mønster.</w:t>
+      </w:r>
+    </w:p>
+    <w:p>
+      <w:r>
+        <w:t>Konsekvenser:</w:t>
+      </w:r>
+    </w:p>
+    <w:p>
+      <w:pPr>
+        <w:pStyle w:val="ListParagraph"/>
+        <w:numPr>
+          <w:ilvl w:val="0"/>
+          <w:numId w:val="3"/>
+        </w:numPr>
+      </w:pPr>
+      <w:r>
+        <w:t>Forvrængning af signalet: Ekstreme værdier kan ændre det filtrerede signal og gøre fortolkning svær.</w:t>
+      </w:r>
+      <w:r>
+        <w:t xml:space="preserve"> </w:t>
+      </w:r>
+    </w:p>
+    <w:p>
+      <w:pPr>
+        <w:pStyle w:val="ListParagraph"/>
+        <w:numPr>
+          <w:ilvl w:val="0"/>
+          <w:numId w:val="3"/>
+        </w:numPr>
+      </w:pPr>
+      <w:r>
+        <w:t xml:space="preserve">Dårlig støjreduktion: </w:t>
+      </w:r>
+      <w:proofErr w:type="spellStart"/>
+      <w:r>
+        <w:t>Outliers</w:t>
+      </w:r>
+      <w:proofErr w:type="spellEnd"/>
+      <w:r>
+        <w:t xml:space="preserve"> øger variansen og forværrer støjen.</w:t>
+      </w:r>
+    </w:p>
+    <w:p>
+      <w:r>
+        <w:lastRenderedPageBreak/>
+        <w:t>Løsning: Median-filter</w:t>
+      </w:r>
+    </w:p>
+    <w:p>
+      <w:r>
+        <w:t>Et median-filter er robust mod ekstreme værdier, i modsætning til gennemsnitsfiltre. Det sorterer samples i filtervinduet og vælger medianen (den midterste værdi).</w:t>
+      </w:r>
+    </w:p>
+    <w:p>
+      <w:r>
+        <w:t>Eksempel:</w:t>
+      </w:r>
+      <w:r>
+        <w:br/>
+        <w:t>For signalet:</w:t>
+      </w:r>
+      <w:r>
+        <w:t xml:space="preserve"> </w:t>
+      </w:r>
+      <m:oMath>
+        <m:r>
+          <w:rPr>
+            <w:rFonts w:ascii="Cambria Math" w:hAnsi="Cambria Math"/>
+          </w:rPr>
+          <m:t>x=[1</m:t>
+        </m:r>
+        <m:r>
+          <m:rPr>
+            <m:nor/>
+          </m:rPr>
+          <w:rPr>
+            <w:rFonts w:ascii="Arial" w:hAnsi="Arial" w:cs="Arial"/>
+          </w:rPr>
+          <m:t>  </m:t>
+        </m:r>
+        <m:r>
+          <w:rPr>
+            <w:rFonts w:ascii="Cambria Math" w:hAnsi="Cambria Math"/>
+          </w:rPr>
+          <m:t>1</m:t>
+        </m:r>
+        <m:r>
+          <m:rPr>
+            <m:nor/>
+          </m:rPr>
+          <w:rPr>
+            <w:rFonts w:ascii="Arial" w:hAnsi="Arial" w:cs="Arial"/>
+          </w:rPr>
+          <m:t>  </m:t>
+        </m:r>
+        <m:r>
+          <w:rPr>
+            <w:rFonts w:ascii="Cambria Math" w:hAnsi="Cambria Math"/>
+          </w:rPr>
+          <m:t>1</m:t>
+        </m:r>
+        <m:r>
+          <m:rPr>
+            <m:nor/>
+          </m:rPr>
+          <w:rPr>
+            <w:rFonts w:ascii="Arial" w:hAnsi="Arial" w:cs="Arial"/>
+          </w:rPr>
+          <m:t>  </m:t>
+        </m:r>
+        <m:r>
+          <w:rPr>
+            <w:rFonts w:ascii="Cambria Math" w:hAnsi="Cambria Math"/>
+          </w:rPr>
+          <m:t>100</m:t>
+        </m:r>
+        <m:r>
+          <m:rPr>
+            <m:nor/>
+          </m:rPr>
+          <w:rPr>
+            <w:rFonts w:ascii="Arial" w:hAnsi="Arial" w:cs="Arial"/>
+          </w:rPr>
+          <m:t>  </m:t>
+        </m:r>
+        <m:r>
+          <w:rPr>
+            <w:rFonts w:ascii="Cambria Math" w:hAnsi="Cambria Math"/>
+          </w:rPr>
+          <m:t>1</m:t>
+        </m:r>
+        <m:r>
+          <m:rPr>
+            <m:nor/>
+          </m:rPr>
+          <w:rPr>
+            <w:rFonts w:ascii="Arial" w:hAnsi="Arial" w:cs="Arial"/>
+          </w:rPr>
+          <m:t>  </m:t>
+        </m:r>
+        <m:r>
+          <w:rPr>
+            <w:rFonts w:ascii="Cambria Math" w:hAnsi="Cambria Math"/>
+          </w:rPr>
+          <m:t>1</m:t>
+        </m:r>
+        <m:r>
+          <m:rPr>
+            <m:nor/>
+          </m:rPr>
+          <w:rPr>
+            <w:rFonts w:ascii="Arial" w:hAnsi="Arial" w:cs="Arial"/>
+          </w:rPr>
+          <m:t>  </m:t>
+        </m:r>
+        <m:r>
+          <w:rPr>
+            <w:rFonts w:ascii="Cambria Math" w:hAnsi="Cambria Math"/>
+          </w:rPr>
+          <m:t>1]</m:t>
+        </m:r>
+      </m:oMath>
+    </w:p>
+    <w:p>
+      <w:r>
+        <w:t xml:space="preserve">er værdien 100 </w:t>
+      </w:r>
+      <w:proofErr w:type="gramStart"/>
+      <w:r>
+        <w:t>en korrupt sample</w:t>
+      </w:r>
+      <w:proofErr w:type="gramEnd"/>
+      <w:r>
+        <w:t>.</w:t>
+      </w:r>
+    </w:p>
+    <w:p>
+      <w:pPr>
+        <w:numPr>
+          <w:ilvl w:val="0"/>
+          <w:numId w:val="4"/>
+        </w:numPr>
+      </w:pPr>
+      <w:r>
+        <w:t>Et gennemsnitsfilter ville forvrænge signalet ved at inddrage 100.</w:t>
+      </w:r>
+    </w:p>
+    <w:p>
+      <w:pPr>
+        <w:numPr>
+          <w:ilvl w:val="0"/>
+          <w:numId w:val="4"/>
+        </w:numPr>
+      </w:pPr>
+      <w:r>
+        <w:t>Et median-filter vælger i stedet medianen (1), og signalet bevares uden forvrængning.</w:t>
+      </w:r>
+    </w:p>
     <w:p>
       <w:pPr>
         <w:pStyle w:val="Heading1"/>
@@ -2591,11 +3886,11 @@
           <w:numId w:val="2"/>
         </w:numPr>
       </w:pPr>
-      <w:bookmarkStart w:id="4" w:name="_Toc209104128"/>
+      <w:bookmarkStart w:id="13" w:name="_Toc209112510"/>
       <w:r>
         <w:t>Opgave 3 - System overvejelser</w:t>
       </w:r>
-      <w:bookmarkEnd w:id="4"/>
+      <w:bookmarkEnd w:id="13"/>
     </w:p>
     <w:p>
       <w:pPr>
@@ -2610,11 +3905,11 @@
           <w:numId w:val="2"/>
         </w:numPr>
       </w:pPr>
-      <w:bookmarkStart w:id="5" w:name="_Toc209104129"/>
+      <w:bookmarkStart w:id="14" w:name="_Toc209112511"/>
       <w:r>
         <w:t>Konklusion.</w:t>
       </w:r>
-      <w:bookmarkEnd w:id="5"/>
+      <w:bookmarkEnd w:id="14"/>
     </w:p>
     <w:p>
       <w:pPr>
@@ -2629,7 +3924,7 @@
           <w:numId w:val="2"/>
         </w:numPr>
       </w:pPr>
-      <w:bookmarkStart w:id="6" w:name="_Toc209104130"/>
+      <w:bookmarkStart w:id="15" w:name="_Toc209112512"/>
       <w:r>
         <w:t>Reference</w:t>
       </w:r>
@@ -2639,7 +3934,7 @@
       <w:r>
         <w:t>.</w:t>
       </w:r>
-      <w:bookmarkEnd w:id="6"/>
+      <w:bookmarkEnd w:id="15"/>
     </w:p>
     <w:p>
       <w:pPr>
@@ -2683,7 +3978,7 @@
       <w:pPr>
         <w:pStyle w:val="ListParagraph"/>
       </w:pPr>
-      <w:hyperlink r:id="rId17" w:history="1">
+      <w:hyperlink r:id="rId20" w:history="1">
         <w:r>
           <w:rPr>
             <w:rStyle w:val="Hyperlink"/>
@@ -2741,7 +4036,7 @@
       <w:pPr>
         <w:ind w:left="1304"/>
       </w:pPr>
-      <w:hyperlink r:id="rId18" w:history="1">
+      <w:hyperlink r:id="rId21" w:history="1">
         <w:r>
           <w:rPr>
             <w:rStyle w:val="Hyperlink"/>
@@ -2763,12 +4058,57 @@
       <w:r>
         <w:tab/>
       </w:r>
-      <w:hyperlink r:id="rId19" w:history="1">
+      <w:hyperlink r:id="rId22" w:history="1">
         <w:r>
           <w:rPr>
             <w:rStyle w:val="Hyperlink"/>
           </w:rPr>
           <w:t>https://brightspace.au.dk/d2l/le/lessons/183504/topics/2335689</w:t>
+        </w:r>
+      </w:hyperlink>
+    </w:p>
+    <w:p>
+      <w:r>
+        <w:t xml:space="preserve">             [4] </w:t>
+      </w:r>
+      <w:proofErr w:type="spellStart"/>
+      <w:r>
+        <w:t>Midlingsfiltre</w:t>
+      </w:r>
+      <w:proofErr w:type="spellEnd"/>
+      <w:r>
+        <w:t xml:space="preserve"> </w:t>
+      </w:r>
+      <w:r>
+        <w:t>2</w:t>
+      </w:r>
+      <w:r>
+        <w:t xml:space="preserve"> lektion </w:t>
+      </w:r>
+      <w:proofErr w:type="gramStart"/>
+      <w:r>
+        <w:t>slide</w:t>
+      </w:r>
+      <w:proofErr w:type="gramEnd"/>
+      <w:r>
+        <w:t xml:space="preserve"> fra </w:t>
+      </w:r>
+      <w:proofErr w:type="spellStart"/>
+      <w:r>
+        <w:t>brightspace</w:t>
+      </w:r>
+      <w:proofErr w:type="spellEnd"/>
+    </w:p>
+    <w:p>
+      <w:pPr>
+        <w:ind w:left="1304"/>
+      </w:pPr>
+      <w:hyperlink r:id="rId23" w:history="1">
+        <w:r>
+          <w:rPr>
+            <w:rStyle w:val="Hyperlink"/>
+          </w:rPr>
+          <w:t>https://brightspace.au.dk/content/enforced/183504-LR50157/DSA_lek2_MidlingsfiltreII1.pdf?ou=183504</w:t>
         </w:r>
       </w:hyperlink>
     </w:p>
@@ -2804,8 +4144,8 @@
     <w:p/>
     <w:p/>
     <w:sectPr>
-      <w:headerReference w:type="default" r:id="rId20"/>
-      <w:footerReference w:type="default" r:id="rId21"/>
+      <w:headerReference w:type="default" r:id="rId24"/>
+      <w:footerReference w:type="default" r:id="rId25"/>
       <w:pgSz w:w="11906" w:h="16838"/>
       <w:pgMar w:top="1701" w:right="1134" w:bottom="1701" w:left="1134" w:header="708" w:footer="708" w:gutter="0"/>
       <w:cols w:space="708"/>
@@ -2954,6 +4294,119 @@
 <file path=word/numbering.xml><?xml version="1.0" encoding="utf-8"?>
 <w:numbering xmlns:wpc="http://schemas.microsoft.com/office/word/2010/wordprocessingCanvas" xmlns:cx="http://schemas.microsoft.com/office/drawing/2014/chartex" xmlns:cx1="http://schemas.microsoft.com/office/drawing/2015/9/8/chartex" xmlns:cx2="http://schemas.microsoft.com/office/drawing/2015/10/21/chartex" xmlns:cx3="http://schemas.microsoft.com/office/drawing/2016/5/9/chartex" xmlns:cx4="http://schemas.microsoft.com/office/drawing/2016/5/10/chartex" xmlns:cx5="http://schemas.microsoft.com/office/drawing/2016/5/11/chartex" xmlns:cx6="http://schemas.microsoft.com/office/drawing/2016/5/12/chartex" xmlns:cx7="http://schemas.microsoft.com/office/drawing/2016/5/13/chartex" xmlns:cx8="http://schemas.microsoft.com/office/drawing/2016/5/14/chartex" xmlns:mc="http://schemas.openxmlformats.org/markup-compatibility/2006" xmlns:aink="http://schemas.microsoft.com/office/drawing/2016/ink" xmlns:am3d="http://schemas.microsoft.com/office/drawing/2017/model3d" xmlns:o="urn:schemas-microsoft-com:office:office" xmlns:oel="http://schemas.microsoft.com/office/2019/extlst" xmlns:r="http://schemas.openxmlformats.org/officeDocument/2006/relationships" xmlns:m="http://schemas.openxmlformats.org/officeDocument/2006/math" xmlns:v="urn:schemas-microsoft-com:vml" xmlns:wp14="http://schemas.microsoft.com/office/word/2010/wordprocessingDrawing" xmlns:wp="http://schemas.openxmlformats.org/drawingml/2006/wordprocessingDrawing" xmlns:w10="urn:schemas-microsoft-com:office:word" xmlns:w="http://schemas.openxmlformats.org/wordprocessingml/2006/main" xmlns:w14="http://schemas.microsoft.com/office/word/2010/wordml" xmlns:w15="http://schemas.microsoft.com/office/word/2012/wordml" xmlns:w16cex="http://schemas.microsoft.com/office/word/2018/wordml/cex" xmlns:w16cid="http://schemas.microsoft.com/office/word/2016/wordml/cid" xmlns:w16="http://schemas.microsoft.com/office/word/2018/wordml" xmlns:w16du="http://schemas.microsoft.com/office/word/2023/wordml/word16du" xmlns:w16sdtdh="http://schemas.microsoft.com/office/word/2020/wordml/sdtdatahash" xmlns:w16sdtfl="http://schemas.microsoft.com/office/word/2024/wordml/sdtformatlock" xmlns:w16se="http://schemas.microsoft.com/office/word/2015/wordml/symex" xmlns:wpg="http://schemas.microsoft.com/office/word/2010/wordprocessingGroup" xmlns:wpi="http://schemas.microsoft.com/office/word/2010/wordprocessingInk" xmlns:wne="http://schemas.microsoft.com/office/word/2006/wordml" xmlns:wps="http://schemas.microsoft.com/office/word/2010/wordprocessingShape" mc:Ignorable="w14 w15 w16se w16cid w16 w16cex w16sdtdh w16sdtfl w16du wp14">
   <w:abstractNum w:abstractNumId="0" w15:restartNumberingAfterBreak="0">
+    <w:nsid w:val="07FA3183"/>
+    <w:multiLevelType w:val="hybridMultilevel"/>
+    <w:tmpl w:val="DF10E23E"/>
+    <w:lvl w:ilvl="0" w:tplc="7BD2AC06">
+      <w:start w:val="3"/>
+      <w:numFmt w:val="bullet"/>
+      <w:lvlText w:val="-"/>
+      <w:lvlJc w:val="left"/>
+      <w:pPr>
+        <w:ind w:left="720" w:hanging="360"/>
+      </w:pPr>
+      <w:rPr>
+        <w:rFonts w:ascii="Aptos" w:eastAsiaTheme="minorHAnsi" w:hAnsi="Aptos" w:cstheme="minorBidi" w:hint="default"/>
+      </w:rPr>
+    </w:lvl>
+    <w:lvl w:ilvl="1" w:tplc="04060003" w:tentative="1">
+      <w:start w:val="1"/>
+      <w:numFmt w:val="bullet"/>
+      <w:lvlText w:val="o"/>
+      <w:lvlJc w:val="left"/>
+      <w:pPr>
+        <w:ind w:left="1440" w:hanging="360"/>
+      </w:pPr>
+      <w:rPr>
+        <w:rFonts w:ascii="Courier New" w:hAnsi="Courier New" w:cs="Courier New" w:hint="default"/>
+      </w:rPr>
+    </w:lvl>
+    <w:lvl w:ilvl="2" w:tplc="04060005" w:tentative="1">
+      <w:start w:val="1"/>
+      <w:numFmt w:val="bullet"/>
+      <w:lvlText w:val=""/>
+      <w:lvlJc w:val="left"/>
+      <w:pPr>
+        <w:ind w:left="2160" w:hanging="360"/>
+      </w:pPr>
+      <w:rPr>
+        <w:rFonts w:ascii="Wingdings" w:hAnsi="Wingdings" w:hint="default"/>
+      </w:rPr>
+    </w:lvl>
+    <w:lvl w:ilvl="3" w:tplc="04060001" w:tentative="1">
+      <w:start w:val="1"/>
+      <w:numFmt w:val="bullet"/>
+      <w:lvlText w:val=""/>
+      <w:lvlJc w:val="left"/>
+      <w:pPr>
+        <w:ind w:left="2880" w:hanging="360"/>
+      </w:pPr>
+      <w:rPr>
+        <w:rFonts w:ascii="Symbol" w:hAnsi="Symbol" w:hint="default"/>
+      </w:rPr>
+    </w:lvl>
+    <w:lvl w:ilvl="4" w:tplc="04060003" w:tentative="1">
+      <w:start w:val="1"/>
+      <w:numFmt w:val="bullet"/>
+      <w:lvlText w:val="o"/>
+      <w:lvlJc w:val="left"/>
+      <w:pPr>
+        <w:ind w:left="3600" w:hanging="360"/>
+      </w:pPr>
+      <w:rPr>
+        <w:rFonts w:ascii="Courier New" w:hAnsi="Courier New" w:cs="Courier New" w:hint="default"/>
+      </w:rPr>
+    </w:lvl>
+    <w:lvl w:ilvl="5" w:tplc="04060005" w:tentative="1">
+      <w:start w:val="1"/>
+      <w:numFmt w:val="bullet"/>
+      <w:lvlText w:val=""/>
+      <w:lvlJc w:val="left"/>
+      <w:pPr>
+        <w:ind w:left="4320" w:hanging="360"/>
+      </w:pPr>
+      <w:rPr>
+        <w:rFonts w:ascii="Wingdings" w:hAnsi="Wingdings" w:hint="default"/>
+      </w:rPr>
+    </w:lvl>
+    <w:lvl w:ilvl="6" w:tplc="04060001" w:tentative="1">
+      <w:start w:val="1"/>
+      <w:numFmt w:val="bullet"/>
+      <w:lvlText w:val=""/>
+      <w:lvlJc w:val="left"/>
+      <w:pPr>
+        <w:ind w:left="5040" w:hanging="360"/>
+      </w:pPr>
+      <w:rPr>
+        <w:rFonts w:ascii="Symbol" w:hAnsi="Symbol" w:hint="default"/>
+      </w:rPr>
+    </w:lvl>
+    <w:lvl w:ilvl="7" w:tplc="04060003" w:tentative="1">
+      <w:start w:val="1"/>
+      <w:numFmt w:val="bullet"/>
+      <w:lvlText w:val="o"/>
+      <w:lvlJc w:val="left"/>
+      <w:pPr>
+        <w:ind w:left="5760" w:hanging="360"/>
+      </w:pPr>
+      <w:rPr>
+        <w:rFonts w:ascii="Courier New" w:hAnsi="Courier New" w:cs="Courier New" w:hint="default"/>
+      </w:rPr>
+    </w:lvl>
+    <w:lvl w:ilvl="8" w:tplc="04060005" w:tentative="1">
+      <w:start w:val="1"/>
+      <w:numFmt w:val="bullet"/>
+      <w:lvlText w:val=""/>
+      <w:lvlJc w:val="left"/>
+      <w:pPr>
+        <w:ind w:left="6480" w:hanging="360"/>
+      </w:pPr>
+      <w:rPr>
+        <w:rFonts w:ascii="Wingdings" w:hAnsi="Wingdings" w:hint="default"/>
+      </w:rPr>
+    </w:lvl>
+  </w:abstractNum>
+  <w:abstractNum w:abstractNumId="1" w15:restartNumberingAfterBreak="0">
     <w:nsid w:val="2C0F07C5"/>
     <w:multiLevelType w:val="multilevel"/>
     <w:tmpl w:val="F39085FE"/>
@@ -3074,7 +4527,7 @@
       </w:rPr>
     </w:lvl>
   </w:abstractNum>
-  <w:abstractNum w:abstractNumId="1" w15:restartNumberingAfterBreak="0">
+  <w:abstractNum w:abstractNumId="2" w15:restartNumberingAfterBreak="0">
     <w:nsid w:val="52292A7B"/>
     <w:multiLevelType w:val="hybridMultilevel"/>
     <w:tmpl w:val="D8C816F4"/>
@@ -3163,11 +4616,166 @@
       </w:pPr>
     </w:lvl>
   </w:abstractNum>
+  <w:abstractNum w:abstractNumId="3" w15:restartNumberingAfterBreak="0">
+    <w:nsid w:val="62DD149B"/>
+    <w:multiLevelType w:val="multilevel"/>
+    <w:tmpl w:val="61D0F6B4"/>
+    <w:lvl w:ilvl="0">
+      <w:start w:val="1"/>
+      <w:numFmt w:val="bullet"/>
+      <w:lvlText w:val=""/>
+      <w:lvlJc w:val="left"/>
+      <w:pPr>
+        <w:tabs>
+          <w:tab w:val="num" w:pos="720"/>
+        </w:tabs>
+        <w:ind w:left="720" w:hanging="360"/>
+      </w:pPr>
+      <w:rPr>
+        <w:rFonts w:ascii="Symbol" w:hAnsi="Symbol" w:hint="default"/>
+        <w:sz w:val="20"/>
+      </w:rPr>
+    </w:lvl>
+    <w:lvl w:ilvl="1" w:tentative="1">
+      <w:start w:val="1"/>
+      <w:numFmt w:val="bullet"/>
+      <w:lvlText w:val="o"/>
+      <w:lvlJc w:val="left"/>
+      <w:pPr>
+        <w:tabs>
+          <w:tab w:val="num" w:pos="1440"/>
+        </w:tabs>
+        <w:ind w:left="1440" w:hanging="360"/>
+      </w:pPr>
+      <w:rPr>
+        <w:rFonts w:ascii="Courier New" w:hAnsi="Courier New" w:hint="default"/>
+        <w:sz w:val="20"/>
+      </w:rPr>
+    </w:lvl>
+    <w:lvl w:ilvl="2" w:tentative="1">
+      <w:start w:val="1"/>
+      <w:numFmt w:val="bullet"/>
+      <w:lvlText w:val=""/>
+      <w:lvlJc w:val="left"/>
+      <w:pPr>
+        <w:tabs>
+          <w:tab w:val="num" w:pos="2160"/>
+        </w:tabs>
+        <w:ind w:left="2160" w:hanging="360"/>
+      </w:pPr>
+      <w:rPr>
+        <w:rFonts w:ascii="Wingdings" w:hAnsi="Wingdings" w:hint="default"/>
+        <w:sz w:val="20"/>
+      </w:rPr>
+    </w:lvl>
+    <w:lvl w:ilvl="3" w:tentative="1">
+      <w:start w:val="1"/>
+      <w:numFmt w:val="bullet"/>
+      <w:lvlText w:val=""/>
+      <w:lvlJc w:val="left"/>
+      <w:pPr>
+        <w:tabs>
+          <w:tab w:val="num" w:pos="2880"/>
+        </w:tabs>
+        <w:ind w:left="2880" w:hanging="360"/>
+      </w:pPr>
+      <w:rPr>
+        <w:rFonts w:ascii="Wingdings" w:hAnsi="Wingdings" w:hint="default"/>
+        <w:sz w:val="20"/>
+      </w:rPr>
+    </w:lvl>
+    <w:lvl w:ilvl="4" w:tentative="1">
+      <w:start w:val="1"/>
+      <w:numFmt w:val="bullet"/>
+      <w:lvlText w:val=""/>
+      <w:lvlJc w:val="left"/>
+      <w:pPr>
+        <w:tabs>
+          <w:tab w:val="num" w:pos="3600"/>
+        </w:tabs>
+        <w:ind w:left="3600" w:hanging="360"/>
+      </w:pPr>
+      <w:rPr>
+        <w:rFonts w:ascii="Wingdings" w:hAnsi="Wingdings" w:hint="default"/>
+        <w:sz w:val="20"/>
+      </w:rPr>
+    </w:lvl>
+    <w:lvl w:ilvl="5" w:tentative="1">
+      <w:start w:val="1"/>
+      <w:numFmt w:val="bullet"/>
+      <w:lvlText w:val=""/>
+      <w:lvlJc w:val="left"/>
+      <w:pPr>
+        <w:tabs>
+          <w:tab w:val="num" w:pos="4320"/>
+        </w:tabs>
+        <w:ind w:left="4320" w:hanging="360"/>
+      </w:pPr>
+      <w:rPr>
+        <w:rFonts w:ascii="Wingdings" w:hAnsi="Wingdings" w:hint="default"/>
+        <w:sz w:val="20"/>
+      </w:rPr>
+    </w:lvl>
+    <w:lvl w:ilvl="6" w:tentative="1">
+      <w:start w:val="1"/>
+      <w:numFmt w:val="bullet"/>
+      <w:lvlText w:val=""/>
+      <w:lvlJc w:val="left"/>
+      <w:pPr>
+        <w:tabs>
+          <w:tab w:val="num" w:pos="5040"/>
+        </w:tabs>
+        <w:ind w:left="5040" w:hanging="360"/>
+      </w:pPr>
+      <w:rPr>
+        <w:rFonts w:ascii="Wingdings" w:hAnsi="Wingdings" w:hint="default"/>
+        <w:sz w:val="20"/>
+      </w:rPr>
+    </w:lvl>
+    <w:lvl w:ilvl="7" w:tentative="1">
+      <w:start w:val="1"/>
+      <w:numFmt w:val="bullet"/>
+      <w:lvlText w:val=""/>
+      <w:lvlJc w:val="left"/>
+      <w:pPr>
+        <w:tabs>
+          <w:tab w:val="num" w:pos="5760"/>
+        </w:tabs>
+        <w:ind w:left="5760" w:hanging="360"/>
+      </w:pPr>
+      <w:rPr>
+        <w:rFonts w:ascii="Wingdings" w:hAnsi="Wingdings" w:hint="default"/>
+        <w:sz w:val="20"/>
+      </w:rPr>
+    </w:lvl>
+    <w:lvl w:ilvl="8" w:tentative="1">
+      <w:start w:val="1"/>
+      <w:numFmt w:val="bullet"/>
+      <w:lvlText w:val=""/>
+      <w:lvlJc w:val="left"/>
+      <w:pPr>
+        <w:tabs>
+          <w:tab w:val="num" w:pos="6480"/>
+        </w:tabs>
+        <w:ind w:left="6480" w:hanging="360"/>
+      </w:pPr>
+      <w:rPr>
+        <w:rFonts w:ascii="Wingdings" w:hAnsi="Wingdings" w:hint="default"/>
+        <w:sz w:val="20"/>
+      </w:rPr>
+    </w:lvl>
+  </w:abstractNum>
   <w:num w:numId="1" w16cid:durableId="8336876">
+    <w:abstractNumId w:val="2"/>
+  </w:num>
+  <w:num w:numId="2" w16cid:durableId="1923222430">
     <w:abstractNumId w:val="1"/>
   </w:num>
-  <w:num w:numId="2" w16cid:durableId="1923222430">
+  <w:num w:numId="3" w16cid:durableId="963195004">
     <w:abstractNumId w:val="0"/>
+  </w:num>
+  <w:num w:numId="4" w16cid:durableId="1963995970">
+    <w:abstractNumId w:val="3"/>
   </w:num>
 </w:numbering>
 </file>
@@ -3572,6 +5180,7 @@
   <w:style w:type="paragraph" w:default="1" w:styleId="Normal">
     <w:name w:val="Normal"/>
     <w:qFormat/>
+    <w:rsid w:val="005D4162"/>
   </w:style>
   <w:style w:type="paragraph" w:styleId="Heading1">
     <w:name w:val="heading 1"/>
@@ -4231,6 +5840,32 @@
       <w:shd w:val="clear" w:color="auto" w:fill="E1DFDD"/>
     </w:rPr>
   </w:style>
+  <w:style w:type="paragraph" w:styleId="TOC2">
+    <w:name w:val="toc 2"/>
+    <w:basedOn w:val="Normal"/>
+    <w:next w:val="Normal"/>
+    <w:autoRedefine/>
+    <w:uiPriority w:val="39"/>
+    <w:unhideWhenUsed/>
+    <w:rsid w:val="008427F0"/>
+    <w:pPr>
+      <w:spacing w:after="100"/>
+      <w:ind w:left="240"/>
+    </w:pPr>
+  </w:style>
+  <w:style w:type="paragraph" w:styleId="TOC3">
+    <w:name w:val="toc 3"/>
+    <w:basedOn w:val="Normal"/>
+    <w:next w:val="Normal"/>
+    <w:autoRedefine/>
+    <w:uiPriority w:val="39"/>
+    <w:unhideWhenUsed/>
+    <w:rsid w:val="008427F0"/>
+    <w:pPr>
+      <w:spacing w:after="100"/>
+      <w:ind w:left="480"/>
+    </w:pPr>
+  </w:style>
 </w:styles>
 </file>
 

</xml_diff>

<commit_message>
Lavet nogle ændringer til docx
</commit_message>
<xml_diff>
--- a/Case 1/Case 1 vejecelle Gruppe 2.docx
+++ b/Case 1/Case 1 vejecelle Gruppe 2.docx
@@ -38,8 +38,20 @@
           <w:szCs w:val="48"/>
           <w:lang w:val="en-US"/>
         </w:rPr>
-        <w:t>Case 1 Vejecelle</w:t>
-      </w:r>
+        <w:t xml:space="preserve">Case 1 </w:t>
+      </w:r>
+      <w:proofErr w:type="spellStart"/>
+      <w:r>
+        <w:rPr>
+          <w:b/>
+          <w:bCs/>
+          <w:sz w:val="48"/>
+          <w:szCs w:val="48"/>
+          <w:lang w:val="en-US"/>
+        </w:rPr>
+        <w:t>Vejecelle</w:t>
+      </w:r>
+      <w:proofErr w:type="spellEnd"/>
     </w:p>
     <w:p>
       <w:pPr>
@@ -140,24 +152,11 @@
             <w:tcW w:w="9628" w:type="dxa"/>
           </w:tcPr>
           <w:p>
-            <w:pPr>
-              <w:rPr>
-                <w:lang w:val="en-US"/>
-              </w:rPr>
-            </w:pPr>
-            <w:r>
-              <w:rPr>
-                <w:lang w:val="en-US"/>
-              </w:rPr>
+            <w:r>
               <w:t>#1</w:t>
             </w:r>
           </w:p>
           <w:p>
-            <w:pPr>
-              <w:rPr>
-                <w:lang w:val="en-US"/>
-              </w:rPr>
-            </w:pPr>
             <w:r>
               <w:t xml:space="preserve">Stud.nr.:                                         Navn: </w:t>
             </w:r>
@@ -236,22 +235,52 @@
               <w:rPr>
                 <w:lang w:val="sv-SE"/>
               </w:rPr>
-              <w:t xml:space="preserve"> 202001087</w:t>
-            </w:r>
+              <w:t xml:space="preserve"> </w:t>
+            </w:r>
+            <w:proofErr w:type="gramStart"/>
             <w:r>
               <w:rPr>
                 <w:lang w:val="sv-SE"/>
               </w:rPr>
+              <w:t>202001087</w:t>
+            </w:r>
+            <w:proofErr w:type="gramEnd"/>
+            <w:r>
+              <w:rPr>
+                <w:lang w:val="sv-SE"/>
+              </w:rPr>
               <w:t xml:space="preserve">                           </w:t>
             </w:r>
             <w:r>
               <w:t xml:space="preserve">Navn: </w:t>
             </w:r>
+            <w:proofErr w:type="spellStart"/>
             <w:r>
               <w:rPr>
                 <w:lang w:val="sv-SE"/>
               </w:rPr>
-              <w:t xml:space="preserve">Mudar Issam                                                                       </w:t>
+              <w:t>Mudar</w:t>
+            </w:r>
+            <w:proofErr w:type="spellEnd"/>
+            <w:r>
+              <w:rPr>
+                <w:lang w:val="sv-SE"/>
+              </w:rPr>
+              <w:t xml:space="preserve"> </w:t>
+            </w:r>
+            <w:proofErr w:type="spellStart"/>
+            <w:r>
+              <w:rPr>
+                <w:lang w:val="sv-SE"/>
+              </w:rPr>
+              <w:t>Issam</w:t>
+            </w:r>
+            <w:proofErr w:type="spellEnd"/>
+            <w:r>
+              <w:rPr>
+                <w:lang w:val="sv-SE"/>
+              </w:rPr>
+              <w:t xml:space="preserve">                                                                       </w:t>
             </w:r>
             <w:r>
               <w:rPr>
@@ -1786,8 +1815,13 @@
       <w:r>
         <w:t xml:space="preserve"> </w:t>
       </w:r>
-      <w:r>
-        <w:t>Midlingsfilter design</w:t>
+      <w:proofErr w:type="spellStart"/>
+      <w:r>
+        <w:t>Midlingsfilter</w:t>
+      </w:r>
+      <w:proofErr w:type="spellEnd"/>
+      <w:r>
+        <w:t xml:space="preserve"> design</w:t>
       </w:r>
       <w:bookmarkEnd w:id="3"/>
     </w:p>
@@ -1887,7 +1921,15 @@
         </w:r>
       </w:fldSimple>
       <w:r>
-        <w:t xml:space="preserve"> Midlingsfilter form</w:t>
+        <w:t xml:space="preserve"> </w:t>
+      </w:r>
+      <w:proofErr w:type="spellStart"/>
+      <w:r>
+        <w:t>Midlingsfilter</w:t>
+      </w:r>
+      <w:proofErr w:type="spellEnd"/>
+      <w:r>
+        <w:t xml:space="preserve"> form</w:t>
       </w:r>
       <w:r>
         <w:t>l</w:t>
@@ -1909,7 +1951,15 @@
       </w:r>
       <w:bookmarkStart w:id="4" w:name="_Toc209112502"/>
       <w:r>
-        <w:t>3.2 Histogramer.</w:t>
+        <w:t xml:space="preserve">3.2 </w:t>
+      </w:r>
+      <w:proofErr w:type="spellStart"/>
+      <w:r>
+        <w:t>Histogramer</w:t>
+      </w:r>
+      <w:proofErr w:type="spellEnd"/>
+      <w:r>
+        <w:t>.</w:t>
       </w:r>
       <w:bookmarkEnd w:id="4"/>
     </w:p>
@@ -1928,8 +1978,13 @@
         <w:t>3.3 Maksimale længde</w:t>
       </w:r>
       <w:r>
-        <w:t xml:space="preserve"> af FIR midlingsfilter</w:t>
-      </w:r>
+        <w:t xml:space="preserve"> af FIR </w:t>
+      </w:r>
+      <w:proofErr w:type="spellStart"/>
+      <w:r>
+        <w:t>midlingsfilter</w:t>
+      </w:r>
+      <w:proofErr w:type="spellEnd"/>
       <w:r>
         <w:t>.</w:t>
       </w:r>
@@ -1942,7 +1997,23 @@
         </w:tabs>
       </w:pPr>
       <w:r>
-        <w:t>I et vejesystem kan man kræve, at indsvingningstiden højst er 100 ms. Det betyder, at systemets respons skal stabilisere sig inden for denne tid. For at sikre dette beregner man den maksimale filterlængde for et FIR-midlingsfilter.</w:t>
+        <w:t xml:space="preserve">I et vejesystem kan man kræve, at </w:t>
+      </w:r>
+      <w:proofErr w:type="spellStart"/>
+      <w:r>
+        <w:t>indsvingningstiden</w:t>
+      </w:r>
+      <w:proofErr w:type="spellEnd"/>
+      <w:r>
+        <w:t xml:space="preserve"> højst er 100 ms. Det betyder, at systemets respons skal stabilisere sig inden for denne tid. For at sikre dette beregner man den maksimale filterlængde for et FIR-</w:t>
+      </w:r>
+      <w:proofErr w:type="spellStart"/>
+      <w:r>
+        <w:t>midlingsfilter</w:t>
+      </w:r>
+      <w:proofErr w:type="spellEnd"/>
+      <w:r>
+        <w:t>.</w:t>
       </w:r>
     </w:p>
     <w:p>
@@ -1958,8 +2029,13 @@
           <w:tab w:val="left" w:pos="1908"/>
         </w:tabs>
       </w:pPr>
-      <w:r>
-        <w:t>Indsvingningstiden afhænger af filterlængden N, fordi hvert output er gennemsnittet af N inputprøver. Filterlængden findes med formlen:</w:t>
+      <w:proofErr w:type="spellStart"/>
+      <w:r>
+        <w:t>Indsvingningstiden</w:t>
+      </w:r>
+      <w:proofErr w:type="spellEnd"/>
+      <w:r>
+        <w:t xml:space="preserve"> afhænger af filterlængden N, fordi hvert output er gennemsnittet af N inputprøver. Filterlængden findes med formlen:</w:t>
       </w:r>
     </w:p>
     <w:p>
@@ -2032,7 +2108,21 @@
         <w:rPr>
           <w:rFonts w:eastAsiaTheme="minorEastAsia"/>
         </w:rPr>
-        <w:t>hvis maximale sample-tidene er 100ms, så skal vi bruge en filterlængde</w:t>
+        <w:t>hvis maximale sample-</w:t>
+      </w:r>
+      <w:proofErr w:type="spellStart"/>
+      <w:r>
+        <w:rPr>
+          <w:rFonts w:eastAsiaTheme="minorEastAsia"/>
+        </w:rPr>
+        <w:t>tidene</w:t>
+      </w:r>
+      <w:proofErr w:type="spellEnd"/>
+      <w:r>
+        <w:rPr>
+          <w:rFonts w:eastAsiaTheme="minorEastAsia"/>
+        </w:rPr>
+        <w:t xml:space="preserve"> er 100ms, så skal vi bruge en filterlængde</w:t>
       </w:r>
       <w:r>
         <w:rPr>
@@ -2105,7 +2195,15 @@
         </w:r>
       </w:fldSimple>
       <w:r>
-        <w:t xml:space="preserve"> koden til at beregne den maksimale af FIR-midlingsfilteret.</w:t>
+        <w:t xml:space="preserve"> koden til at beregne den maksimale af FIR-</w:t>
+      </w:r>
+      <w:proofErr w:type="spellStart"/>
+      <w:r>
+        <w:t>midlingsfilteret</w:t>
+      </w:r>
+      <w:proofErr w:type="spellEnd"/>
+      <w:r>
+        <w:t>.</w:t>
       </w:r>
     </w:p>
     <w:p>
@@ -2130,13 +2228,29 @@
         <w:t>E</w:t>
       </w:r>
       <w:r>
-        <w:t>ksponentielt midlingsfilter design.</w:t>
+        <w:t xml:space="preserve">ksponentielt </w:t>
+      </w:r>
+      <w:proofErr w:type="spellStart"/>
+      <w:r>
+        <w:t>midlingsfilter</w:t>
+      </w:r>
+      <w:proofErr w:type="spellEnd"/>
+      <w:r>
+        <w:t xml:space="preserve"> design.</w:t>
       </w:r>
       <w:bookmarkEnd w:id="7"/>
     </w:p>
     <w:p>
       <w:r>
-        <w:t>Et eksponentielt midlingsfilter bruges til at glatte signaler. Hver outputværdi beregnes som en vægtet sum af den aktuelle inputværdi og den forrige outputværdi.</w:t>
+        <w:t xml:space="preserve">Et eksponentielt </w:t>
+      </w:r>
+      <w:proofErr w:type="spellStart"/>
+      <w:r>
+        <w:t>midlingsfilter</w:t>
+      </w:r>
+      <w:proofErr w:type="spellEnd"/>
+      <w:r>
+        <w:t xml:space="preserve"> bruges til at glatte signaler. Hver outputværdi beregnes som en vægtet sum af den aktuelle inputværdi og den forrige outputværdi.</w:t>
       </w:r>
     </w:p>
     <w:p>
@@ -2272,8 +2386,13 @@
         <w:t xml:space="preserve"> E</w:t>
       </w:r>
       <w:r>
-        <w:t>ksponentielt midlingsfilter</w:t>
-      </w:r>
+        <w:t xml:space="preserve">ksponentielt </w:t>
+      </w:r>
+      <w:proofErr w:type="spellStart"/>
+      <w:r>
+        <w:t>midlingsfilter</w:t>
+      </w:r>
+      <w:proofErr w:type="spellEnd"/>
       <w:r>
         <w:t xml:space="preserve"> formlen</w:t>
       </w:r>
@@ -2294,7 +2413,15 @@
     </w:p>
     <w:p>
       <w:r>
-        <w:t>Der er implementeret eksponentielle midlingsfiltre med tre forskellige α-værdier: 0,1, 0,5 og 0,9.</w:t>
+        <w:t xml:space="preserve">Der er implementeret eksponentielle </w:t>
+      </w:r>
+      <w:proofErr w:type="spellStart"/>
+      <w:r>
+        <w:t>midlingsfiltre</w:t>
+      </w:r>
+      <w:proofErr w:type="spellEnd"/>
+      <w:r>
+        <w:t xml:space="preserve"> med tre forskellige α-værdier: 0,1, 0,5 og 0,9.</w:t>
       </w:r>
     </w:p>
     <w:p>
@@ -2306,7 +2433,15 @@
       </w:pPr>
       <w:bookmarkStart w:id="8" w:name="_Toc209112505"/>
       <w:r>
-        <w:t>3.4.1 Eksponentielt midlingsfilter med α = 0,1</w:t>
+        <w:t xml:space="preserve">3.4.1 Eksponentielt </w:t>
+      </w:r>
+      <w:proofErr w:type="spellStart"/>
+      <w:r>
+        <w:t>midlingsfilter</w:t>
+      </w:r>
+      <w:proofErr w:type="spellEnd"/>
+      <w:r>
+        <w:t xml:space="preserve"> med α = 0,1</w:t>
       </w:r>
       <w:bookmarkEnd w:id="8"/>
       <w:r>
@@ -2374,16 +2509,24 @@
         </w:r>
       </w:fldSimple>
       <w:r>
+        <w:t xml:space="preserve"> koden for plot eksponentielt </w:t>
+      </w:r>
+      <w:proofErr w:type="spellStart"/>
+      <w:r>
+        <w:t>midlingsfilter</w:t>
+      </w:r>
+      <w:proofErr w:type="spellEnd"/>
+      <w:r>
+        <w:t xml:space="preserve"> med </w:t>
+      </w:r>
+      <w:r>
         <w:rPr>
           <w:lang w:val="en-US"/>
         </w:rPr>
-        <w:t xml:space="preserve"> </w:t>
-      </w:r>
-      <w:r>
-        <w:rPr>
-          <w:lang w:val="en-US"/>
-        </w:rPr>
-        <w:t>koden for plot eksponentielt midlingsfilter med α-værdien på 0.1.</w:t>
+        <w:t>α</w:t>
+      </w:r>
+      <w:r>
+        <w:t>-værdien på 0.1.</w:t>
       </w:r>
     </w:p>
     <w:p>
@@ -2448,16 +2591,24 @@
         </w:r>
       </w:fldSimple>
       <w:r>
+        <w:t xml:space="preserve"> plot eksponentielt </w:t>
+      </w:r>
+      <w:proofErr w:type="spellStart"/>
+      <w:r>
+        <w:t>midlingsfilter</w:t>
+      </w:r>
+      <w:proofErr w:type="spellEnd"/>
+      <w:r>
+        <w:t xml:space="preserve"> med </w:t>
+      </w:r>
+      <w:r>
         <w:rPr>
           <w:lang w:val="en-US"/>
         </w:rPr>
-        <w:t xml:space="preserve"> </w:t>
-      </w:r>
-      <w:r>
-        <w:rPr>
-          <w:lang w:val="en-US"/>
-        </w:rPr>
-        <w:t>plot eksponentielt midlingsfilter med α-værdien på 0.1</w:t>
+        <w:t>α</w:t>
+      </w:r>
+      <w:r>
+        <w:t>-værdien på 0.1</w:t>
       </w:r>
     </w:p>
     <w:p/>
@@ -2469,7 +2620,15 @@
       </w:pPr>
       <w:bookmarkStart w:id="9" w:name="_Toc209112506"/>
       <w:r>
-        <w:t>3.4.2 Eksponentielt midlingsfilter med α = 0,5</w:t>
+        <w:t xml:space="preserve">3.4.2 Eksponentielt </w:t>
+      </w:r>
+      <w:proofErr w:type="spellStart"/>
+      <w:r>
+        <w:t>midlingsfilter</w:t>
+      </w:r>
+      <w:proofErr w:type="spellEnd"/>
+      <w:r>
+        <w:t xml:space="preserve"> med α = 0,5</w:t>
       </w:r>
       <w:bookmarkEnd w:id="9"/>
     </w:p>
@@ -2534,16 +2693,24 @@
         </w:r>
       </w:fldSimple>
       <w:r>
+        <w:t xml:space="preserve"> koden for plot eksponentielt </w:t>
+      </w:r>
+      <w:proofErr w:type="spellStart"/>
+      <w:r>
+        <w:t>midlingsfilter</w:t>
+      </w:r>
+      <w:proofErr w:type="spellEnd"/>
+      <w:r>
+        <w:t xml:space="preserve"> med </w:t>
+      </w:r>
+      <w:r>
         <w:rPr>
           <w:lang w:val="en-US"/>
         </w:rPr>
-        <w:t xml:space="preserve"> </w:t>
-      </w:r>
-      <w:r>
-        <w:rPr>
-          <w:lang w:val="en-US"/>
-        </w:rPr>
-        <w:t>koden for plot eksponentielt midlingsfilter med α-værdien på 0.5.</w:t>
+        <w:t>α</w:t>
+      </w:r>
+      <w:r>
+        <w:t>-værdien på 0.5.</w:t>
       </w:r>
     </w:p>
     <w:p>
@@ -2608,16 +2775,24 @@
         </w:r>
       </w:fldSimple>
       <w:r>
+        <w:t xml:space="preserve"> plot eksponentielt </w:t>
+      </w:r>
+      <w:proofErr w:type="spellStart"/>
+      <w:r>
+        <w:t>midlingsfilter</w:t>
+      </w:r>
+      <w:proofErr w:type="spellEnd"/>
+      <w:r>
+        <w:t xml:space="preserve"> med </w:t>
+      </w:r>
+      <w:r>
         <w:rPr>
           <w:lang w:val="en-US"/>
         </w:rPr>
-        <w:t xml:space="preserve"> </w:t>
-      </w:r>
-      <w:r>
-        <w:rPr>
-          <w:lang w:val="en-US"/>
-        </w:rPr>
-        <w:t>plot eksponentielt midlingsfilter med α-værdien på 0.5.</w:t>
+        <w:t>α</w:t>
+      </w:r>
+      <w:r>
+        <w:t>-værdien på 0.5.</w:t>
       </w:r>
     </w:p>
     <w:p/>
@@ -2627,7 +2802,15 @@
       </w:pPr>
       <w:bookmarkStart w:id="10" w:name="_Toc209112507"/>
       <w:r>
-        <w:t>3.4.3 Eksponentielt midlingsfilter med α = 0,9</w:t>
+        <w:t xml:space="preserve">3.4.3 Eksponentielt </w:t>
+      </w:r>
+      <w:proofErr w:type="spellStart"/>
+      <w:r>
+        <w:t>midlingsfilter</w:t>
+      </w:r>
+      <w:proofErr w:type="spellEnd"/>
+      <w:r>
+        <w:t xml:space="preserve"> med α = 0,9</w:t>
       </w:r>
       <w:bookmarkEnd w:id="10"/>
     </w:p>
@@ -2692,16 +2875,24 @@
         </w:r>
       </w:fldSimple>
       <w:r>
+        <w:t xml:space="preserve">  koden for plot eksponentielt </w:t>
+      </w:r>
+      <w:proofErr w:type="spellStart"/>
+      <w:r>
+        <w:t>midlingsfilter</w:t>
+      </w:r>
+      <w:proofErr w:type="spellEnd"/>
+      <w:r>
+        <w:t xml:space="preserve"> med </w:t>
+      </w:r>
+      <w:r>
         <w:rPr>
           <w:lang w:val="en-US"/>
         </w:rPr>
-        <w:t xml:space="preserve"> </w:t>
-      </w:r>
-      <w:r>
-        <w:rPr>
-          <w:lang w:val="en-US"/>
-        </w:rPr>
-        <w:t xml:space="preserve"> koden for plot eksponentielt midlingsfilter med α-værdien på 0.9.</w:t>
+        <w:t>α</w:t>
+      </w:r>
+      <w:r>
+        <w:t>-værdien på 0.9.</w:t>
       </w:r>
     </w:p>
     <w:p>
@@ -2766,7 +2957,15 @@
         </w:r>
       </w:fldSimple>
       <w:r>
-        <w:t xml:space="preserve"> plot eksponentielt midlingsfilter med </w:t>
+        <w:t xml:space="preserve"> plot eksponentielt </w:t>
+      </w:r>
+      <w:proofErr w:type="spellStart"/>
+      <w:r>
+        <w:t>midlingsfilter</w:t>
+      </w:r>
+      <w:proofErr w:type="spellEnd"/>
+      <w:r>
+        <w:t xml:space="preserve"> med </w:t>
       </w:r>
       <w:r>
         <w:rPr>
@@ -2812,12 +3011,14 @@
         </w:rPr>
         <w:t xml:space="preserve"> og </w:t>
       </w:r>
+      <w:proofErr w:type="gramStart"/>
       <w:r>
         <w:rPr>
           <w:highlight w:val="yellow"/>
         </w:rPr>
         <w:t>9</w:t>
       </w:r>
+      <w:proofErr w:type="gramEnd"/>
       <w:r>
         <w:t xml:space="preserve"> kan man konkludere</w:t>
       </w:r>
@@ -2834,15 +3035,29 @@
       <w:r>
         <w:t>Høj α: hurtig respons, men større følsomhed for støj.</w:t>
       </w:r>
+      <w:bookmarkStart w:id="11" w:name="_Toc209112508"/>
     </w:p>
     <w:p/>
     <w:p>
       <w:pPr>
         <w:pStyle w:val="Heading2"/>
       </w:pPr>
-      <w:bookmarkStart w:id="11" w:name="_Toc209112508"/>
-      <w:r>
-        <w:t>3.5 100. ordens FIR midlingsfilter og α-værdien.</w:t>
+      <w:r>
+        <w:t>3.5</w:t>
+      </w:r>
+      <w:r>
+        <w:t>:</w:t>
+      </w:r>
+      <w:r>
+        <w:t xml:space="preserve"> 100. ordens FIR </w:t>
+      </w:r>
+      <w:proofErr w:type="spellStart"/>
+      <w:r>
+        <w:t>midlingsfilter</w:t>
+      </w:r>
+      <w:proofErr w:type="spellEnd"/>
+      <w:r>
+        <w:t xml:space="preserve"> og α-værdien</w:t>
       </w:r>
       <w:bookmarkEnd w:id="11"/>
     </w:p>
@@ -2981,12 +3196,36 @@
     <w:p>
       <w:r>
         <w:lastRenderedPageBreak/>
-        <w:t>Resultatet viser, at for et FIR-midlingsfilter med en filterlængde på 100 fås en α-værdi på 0,0198.</w:t>
-      </w:r>
-    </w:p>
-    <w:p>
-      <w:r>
-        <w:t>For at sammenligne FIR-midlingsfilteret (N = 100) med det eksponentielle midlingsfilter (α = 0,0198), har vi plottet dem i samme graf.</w:t>
+        <w:t>Resultatet viser, at for et FIR-</w:t>
+      </w:r>
+      <w:proofErr w:type="spellStart"/>
+      <w:r>
+        <w:t>midlingsfilter</w:t>
+      </w:r>
+      <w:proofErr w:type="spellEnd"/>
+      <w:r>
+        <w:t xml:space="preserve"> med en filterlængde på 100 fås en α-værdi på 0,0198.</w:t>
+      </w:r>
+    </w:p>
+    <w:p>
+      <w:r>
+        <w:t>For at sammenligne FIR-</w:t>
+      </w:r>
+      <w:proofErr w:type="spellStart"/>
+      <w:r>
+        <w:t>midlingsfilteret</w:t>
+      </w:r>
+      <w:proofErr w:type="spellEnd"/>
+      <w:r>
+        <w:t xml:space="preserve"> (N = 100) med det eksponentielle </w:t>
+      </w:r>
+      <w:proofErr w:type="spellStart"/>
+      <w:r>
+        <w:t>midlingsfilter</w:t>
+      </w:r>
+      <w:proofErr w:type="spellEnd"/>
+      <w:r>
+        <w:t xml:space="preserve"> (α = 0,0198), har vi plottet dem i samme graf.</w:t>
       </w:r>
     </w:p>
     <w:p>
@@ -3050,25 +3289,70 @@
         </w:r>
       </w:fldSimple>
       <w:r>
-        <w:t xml:space="preserve"> plot eksponentielt midlingsfilter med a=0.0198 og Midlingsfiltre med 100 orden</w:t>
-      </w:r>
-    </w:p>
-    <w:p>
-      <w:r>
-        <w:t>De to filtre udfører næsten den samme filtrering, men det er tydeligt, at det eksponentielle midlingsfilter har en væsentligt længere afregningsperiode end FIR-midlingsfilteret med orden 100.</w:t>
-      </w:r>
-    </w:p>
-    <w:p/>
+        <w:t xml:space="preserve"> plot eksponentielt </w:t>
+      </w:r>
+      <w:proofErr w:type="spellStart"/>
+      <w:r>
+        <w:t>midlingsfilter</w:t>
+      </w:r>
+      <w:proofErr w:type="spellEnd"/>
+      <w:r>
+        <w:t xml:space="preserve"> med a=0.0198 og </w:t>
+      </w:r>
+      <w:proofErr w:type="spellStart"/>
+      <w:r>
+        <w:t>Midlingsfiltre</w:t>
+      </w:r>
+      <w:proofErr w:type="spellEnd"/>
+      <w:r>
+        <w:t xml:space="preserve"> med 100 orden</w:t>
+      </w:r>
+    </w:p>
+    <w:p>
+      <w:r>
+        <w:t xml:space="preserve">De to filtre udfører næsten den samme filtrering, men det er tydeligt, at det eksponentielle </w:t>
+      </w:r>
+      <w:proofErr w:type="spellStart"/>
+      <w:r>
+        <w:t>midlingsfilter</w:t>
+      </w:r>
+      <w:proofErr w:type="spellEnd"/>
+      <w:r>
+        <w:t xml:space="preserve"> har en væsentligt længere afregningsperiode end FIR-</w:t>
+      </w:r>
+      <w:proofErr w:type="spellStart"/>
+      <w:r>
+        <w:t>midlingsfilteret</w:t>
+      </w:r>
+      <w:proofErr w:type="spellEnd"/>
+      <w:r>
+        <w:t xml:space="preserve"> med orden 100.</w:t>
+      </w:r>
+    </w:p>
     <w:p>
       <w:pPr>
         <w:pStyle w:val="Heading2"/>
       </w:pPr>
-      <w:r>
-        <w:t xml:space="preserve">     </w:t>
-      </w:r>
       <w:bookmarkStart w:id="12" w:name="_Toc209112509"/>
-      <w:r>
-        <w:t>3.6 korrupt data.</w:t>
+    </w:p>
+    <w:p>
+      <w:pPr>
+        <w:pStyle w:val="Heading2"/>
+      </w:pPr>
+      <w:r>
+        <w:t>3.6</w:t>
+      </w:r>
+      <w:r>
+        <w:t>:</w:t>
+      </w:r>
+      <w:r>
+        <w:t xml:space="preserve"> </w:t>
+      </w:r>
+      <w:r>
+        <w:t>K</w:t>
+      </w:r>
+      <w:r>
+        <w:t>orrupt data</w:t>
       </w:r>
       <w:bookmarkEnd w:id="12"/>
     </w:p>
@@ -3103,12 +3387,20 @@
         </w:numPr>
       </w:pPr>
       <w:r>
-        <w:t>Dårlig støjreduktion: Outliers øger variansen og forværrer støjen.</w:t>
-      </w:r>
-    </w:p>
-    <w:p>
-      <w:r>
         <w:lastRenderedPageBreak/>
+        <w:t xml:space="preserve">Dårlig støjreduktion: </w:t>
+      </w:r>
+      <w:proofErr w:type="spellStart"/>
+      <w:r>
+        <w:t>Outliers</w:t>
+      </w:r>
+      <w:proofErr w:type="spellEnd"/>
+      <w:r>
+        <w:t xml:space="preserve"> øger variansen og forværrer støjen.</w:t>
+      </w:r>
+    </w:p>
+    <w:p>
+      <w:r>
         <w:t>Løsning: Median-filter</w:t>
       </w:r>
     </w:p>
@@ -3276,9 +3568,685 @@
     </w:p>
     <w:p>
       <w:pPr>
-        <w:ind w:left="360"/>
-      </w:pPr>
-    </w:p>
+        <w:rPr>
+          <w:rFonts w:eastAsiaTheme="minorEastAsia"/>
+        </w:rPr>
+      </w:pPr>
+      <w:r>
+        <w:t>Opgaven stiller et krav om, at det mindste ciffer i displayet for en vægt (der f.eks. går op til 5 kg) skal være en faktor 10 større end spredningen af støjen i signalet (dvs.</w:t>
+      </w:r>
+      <w:r>
+        <w:t xml:space="preserve"> </w:t>
+      </w:r>
+      <w:r>
+        <w:t>standardafvigelsen</w:t>
+      </w:r>
+      <w:r>
+        <w:t>,</w:t>
+      </w:r>
+      <w:r>
+        <w:t xml:space="preserve"> </w:t>
+      </w:r>
+      <w:r>
+        <w:rPr>
+          <w:rFonts w:ascii="sigma" w:hAnsi="sigma"/>
+        </w:rPr>
+        <w:t xml:space="preserve"> </w:t>
+      </w:r>
+      <m:oMath>
+        <m:r>
+          <w:rPr>
+            <w:rFonts w:ascii="Cambria Math" w:hAnsi="Cambria Math"/>
+          </w:rPr>
+          <m:t>σ</m:t>
+        </m:r>
+      </m:oMath>
+      <w:r>
+        <w:t>).</w:t>
+      </w:r>
+      <w:r>
+        <w:t xml:space="preserve"> Støjen er bestemt af filteret, som i dette tilfælde er et 100. ordens FIR-filter (</w:t>
+      </w:r>
+      <m:oMath>
+        <m:r>
+          <w:rPr>
+            <w:rFonts w:ascii="Cambria Math" w:hAnsi="Cambria Math"/>
+          </w:rPr>
+          <m:t>M=101</m:t>
+        </m:r>
+      </m:oMath>
+      <w:r>
+        <w:rPr>
+          <w:rFonts w:eastAsiaTheme="minorEastAsia"/>
+        </w:rPr>
+        <w:t>).</w:t>
+      </w:r>
+    </w:p>
+    <w:p>
+      <w:pPr>
+        <w:rPr>
+          <w:rFonts w:eastAsiaTheme="minorEastAsia"/>
+        </w:rPr>
+      </w:pPr>
+      <w:r>
+        <w:rPr>
+          <w:rFonts w:eastAsiaTheme="minorEastAsia"/>
+        </w:rPr>
+        <w:t>For at bestemme det mindste ciffer, vil</w:t>
+      </w:r>
+      <w:r>
+        <w:rPr>
+          <w:rFonts w:eastAsiaTheme="minorEastAsia"/>
+        </w:rPr>
+        <w:t xml:space="preserve"> vi tage udgangspunkt i følgende udtryk og herefter beregne LSB</w:t>
+      </w:r>
+      <w:r>
+        <w:rPr>
+          <w:rFonts w:eastAsiaTheme="minorEastAsia"/>
+        </w:rPr>
+        <w:t>:</w:t>
+      </w:r>
+    </w:p>
+    <w:p>
+      <w:pPr>
+        <w:rPr>
+          <w:rFonts w:eastAsiaTheme="minorEastAsia"/>
+          <w:iCs/>
+        </w:rPr>
+      </w:pPr>
+      <m:oMathPara>
+        <m:oMath>
+          <m:r>
+            <w:rPr>
+              <w:rFonts w:ascii="Cambria Math" w:eastAsiaTheme="minorEastAsia" w:hAnsi="Cambria Math"/>
+            </w:rPr>
+            <m:t>LSB&gt;</m:t>
+          </m:r>
+          <m:sSub>
+            <m:sSubPr>
+              <m:ctrlPr>
+                <w:rPr>
+                  <w:rFonts w:ascii="Cambria Math" w:hAnsi="Cambria Math"/>
+                  <w:i/>
+                </w:rPr>
+              </m:ctrlPr>
+            </m:sSubPr>
+            <m:e>
+              <m:r>
+                <w:rPr>
+                  <w:rFonts w:ascii="Cambria Math" w:hAnsi="Cambria Math"/>
+                </w:rPr>
+                <m:t>σ</m:t>
+              </m:r>
+            </m:e>
+            <m:sub>
+              <m:r>
+                <w:rPr>
+                  <w:rFonts w:ascii="Cambria Math" w:hAnsi="Cambria Math"/>
+                </w:rPr>
+                <m:t>efter_filter</m:t>
+              </m:r>
+            </m:sub>
+          </m:sSub>
+          <m:r>
+            <w:rPr>
+              <w:rFonts w:ascii="Cambria Math" w:hAnsi="Cambria Math"/>
+            </w:rPr>
+            <m:t>·10</m:t>
+          </m:r>
+        </m:oMath>
+      </m:oMathPara>
+    </w:p>
+    <w:p>
+      <w:pPr>
+        <w:pStyle w:val="Caption"/>
+        <w:jc w:val="center"/>
+      </w:pPr>
+      <w:r>
+        <w:t xml:space="preserve">Ligning </w:t>
+      </w:r>
+      <w:fldSimple w:instr=" SEQ Ligning \* ARABIC ">
+        <w:r>
+          <w:rPr>
+            <w:noProof/>
+          </w:rPr>
+          <w:t>1</w:t>
+        </w:r>
+      </w:fldSimple>
+      <w:r>
+        <w:t xml:space="preserve"> – </w:t>
+      </w:r>
+      <w:r>
+        <w:t>Kravet for det mindstbetydende ciffer, LSB</w:t>
+      </w:r>
+    </w:p>
+    <w:p/>
+    <w:p>
+      <w:pPr>
+        <w:rPr>
+          <w:rFonts w:eastAsiaTheme="minorEastAsia"/>
+        </w:rPr>
+      </w:pPr>
+      <m:oMathPara>
+        <m:oMath>
+          <m:sSub>
+            <m:sSubPr>
+              <m:ctrlPr>
+                <w:rPr>
+                  <w:rFonts w:ascii="Cambria Math" w:hAnsi="Cambria Math"/>
+                  <w:i/>
+                </w:rPr>
+              </m:ctrlPr>
+            </m:sSubPr>
+            <m:e>
+              <m:r>
+                <w:rPr>
+                  <w:rFonts w:ascii="Cambria Math" w:hAnsi="Cambria Math"/>
+                </w:rPr>
+                <m:t>σ</m:t>
+              </m:r>
+            </m:e>
+            <m:sub>
+              <m:r>
+                <w:rPr>
+                  <w:rFonts w:ascii="Cambria Math" w:hAnsi="Cambria Math"/>
+                </w:rPr>
+                <m:t>efter</m:t>
+              </m:r>
+              <m:r>
+                <w:rPr>
+                  <w:rFonts w:ascii="Cambria Math" w:hAnsi="Cambria Math"/>
+                </w:rPr>
+                <m:t>_filter</m:t>
+              </m:r>
+            </m:sub>
+          </m:sSub>
+          <m:r>
+            <w:rPr>
+              <w:rFonts w:ascii="Cambria Math" w:hAnsi="Cambria Math"/>
+            </w:rPr>
+            <m:t>=</m:t>
+          </m:r>
+          <m:f>
+            <m:fPr>
+              <m:ctrlPr>
+                <w:rPr>
+                  <w:rFonts w:ascii="Cambria Math" w:hAnsi="Cambria Math"/>
+                  <w:i/>
+                </w:rPr>
+              </m:ctrlPr>
+            </m:fPr>
+            <m:num>
+              <m:sSub>
+                <m:sSubPr>
+                  <m:ctrlPr>
+                    <w:rPr>
+                      <w:rFonts w:ascii="Cambria Math" w:hAnsi="Cambria Math"/>
+                      <w:i/>
+                    </w:rPr>
+                  </m:ctrlPr>
+                </m:sSubPr>
+                <m:e>
+                  <m:r>
+                    <w:rPr>
+                      <w:rFonts w:ascii="Cambria Math" w:hAnsi="Cambria Math"/>
+                    </w:rPr>
+                    <m:t>σ</m:t>
+                  </m:r>
+                </m:e>
+                <m:sub>
+                  <m:r>
+                    <w:rPr>
+                      <w:rFonts w:ascii="Cambria Math" w:hAnsi="Cambria Math"/>
+                    </w:rPr>
+                    <m:t>før_filter</m:t>
+                  </m:r>
+                </m:sub>
+              </m:sSub>
+            </m:num>
+            <m:den>
+              <m:rad>
+                <m:radPr>
+                  <m:degHide m:val="1"/>
+                  <m:ctrlPr>
+                    <w:rPr>
+                      <w:rFonts w:ascii="Cambria Math" w:hAnsi="Cambria Math"/>
+                      <w:i/>
+                    </w:rPr>
+                  </m:ctrlPr>
+                </m:radPr>
+                <m:deg/>
+                <m:e>
+                  <m:r>
+                    <w:rPr>
+                      <w:rFonts w:ascii="Cambria Math" w:hAnsi="Cambria Math"/>
+                    </w:rPr>
+                    <m:t>M</m:t>
+                  </m:r>
+                </m:e>
+              </m:rad>
+            </m:den>
+          </m:f>
+        </m:oMath>
+      </m:oMathPara>
+    </w:p>
+    <w:p>
+      <w:pPr>
+        <w:pStyle w:val="Caption"/>
+        <w:jc w:val="center"/>
+      </w:pPr>
+      <w:r>
+        <w:t xml:space="preserve">Ligning </w:t>
+      </w:r>
+      <w:fldSimple w:instr=" SEQ Ligning \* ARABIC ">
+        <w:r>
+          <w:rPr>
+            <w:noProof/>
+          </w:rPr>
+          <w:t>2</w:t>
+        </w:r>
+      </w:fldSimple>
+      <w:r>
+        <w:t xml:space="preserve">– </w:t>
+      </w:r>
+      <w:r>
+        <w:t>Formel for standardafvigelsen for signalet efter filtrering</w:t>
+      </w:r>
+    </w:p>
+    <w:p/>
+    <w:p>
+      <w:pPr>
+        <w:rPr>
+          <w:rFonts w:eastAsiaTheme="minorEastAsia"/>
+        </w:rPr>
+      </w:pPr>
+      <m:oMathPara>
+        <m:oMath>
+          <m:sSub>
+            <m:sSubPr>
+              <m:ctrlPr>
+                <w:rPr>
+                  <w:rFonts w:ascii="Cambria Math" w:hAnsi="Cambria Math"/>
+                  <w:i/>
+                </w:rPr>
+              </m:ctrlPr>
+            </m:sSubPr>
+            <m:e>
+              <m:r>
+                <w:rPr>
+                  <w:rFonts w:ascii="Cambria Math" w:hAnsi="Cambria Math"/>
+                </w:rPr>
+                <m:t>σ</m:t>
+              </m:r>
+            </m:e>
+            <m:sub>
+              <m:r>
+                <w:rPr>
+                  <w:rFonts w:ascii="Cambria Math" w:hAnsi="Cambria Math"/>
+                </w:rPr>
+                <m:t>efter_filter</m:t>
+              </m:r>
+            </m:sub>
+          </m:sSub>
+          <m:r>
+            <w:rPr>
+              <w:rFonts w:ascii="Cambria Math" w:hAnsi="Cambria Math"/>
+            </w:rPr>
+            <m:t>·10</m:t>
+          </m:r>
+          <m:r>
+            <w:rPr>
+              <w:rFonts w:ascii="Cambria Math" w:hAnsi="Cambria Math"/>
+            </w:rPr>
+            <m:t>=</m:t>
+          </m:r>
+          <m:f>
+            <m:fPr>
+              <m:ctrlPr>
+                <w:rPr>
+                  <w:rFonts w:ascii="Cambria Math" w:hAnsi="Cambria Math"/>
+                  <w:i/>
+                </w:rPr>
+              </m:ctrlPr>
+            </m:fPr>
+            <m:num>
+              <m:sSub>
+                <m:sSubPr>
+                  <m:ctrlPr>
+                    <w:rPr>
+                      <w:rFonts w:ascii="Cambria Math" w:hAnsi="Cambria Math"/>
+                      <w:i/>
+                    </w:rPr>
+                  </m:ctrlPr>
+                </m:sSubPr>
+                <m:e>
+                  <m:r>
+                    <w:rPr>
+                      <w:rFonts w:ascii="Cambria Math" w:hAnsi="Cambria Math"/>
+                    </w:rPr>
+                    <m:t>σ</m:t>
+                  </m:r>
+                </m:e>
+                <m:sub>
+                  <m:r>
+                    <w:rPr>
+                      <w:rFonts w:ascii="Cambria Math" w:hAnsi="Cambria Math"/>
+                    </w:rPr>
+                    <m:t>før_filter</m:t>
+                  </m:r>
+                </m:sub>
+              </m:sSub>
+              <m:r>
+                <w:rPr>
+                  <w:rFonts w:ascii="Cambria Math" w:hAnsi="Cambria Math"/>
+                </w:rPr>
+                <m:t>·10</m:t>
+              </m:r>
+            </m:num>
+            <m:den>
+              <m:rad>
+                <m:radPr>
+                  <m:degHide m:val="1"/>
+                  <m:ctrlPr>
+                    <w:rPr>
+                      <w:rFonts w:ascii="Cambria Math" w:hAnsi="Cambria Math"/>
+                      <w:i/>
+                    </w:rPr>
+                  </m:ctrlPr>
+                </m:radPr>
+                <m:deg/>
+                <m:e>
+                  <m:r>
+                    <w:rPr>
+                      <w:rFonts w:ascii="Cambria Math" w:hAnsi="Cambria Math"/>
+                    </w:rPr>
+                    <m:t>M</m:t>
+                  </m:r>
+                </m:e>
+              </m:rad>
+            </m:den>
+          </m:f>
+        </m:oMath>
+      </m:oMathPara>
+    </w:p>
+    <w:p>
+      <w:pPr>
+        <w:rPr>
+          <w:rFonts w:eastAsiaTheme="minorEastAsia"/>
+        </w:rPr>
+      </w:pPr>
+    </w:p>
+    <w:p>
+      <w:pPr>
+        <w:rPr>
+          <w:rFonts w:eastAsiaTheme="minorEastAsia"/>
+        </w:rPr>
+      </w:pPr>
+      <m:oMathPara>
+        <m:oMath>
+          <m:r>
+            <w:rPr>
+              <w:rFonts w:ascii="Cambria Math" w:hAnsi="Cambria Math"/>
+            </w:rPr>
+            <m:t>LSB&gt;</m:t>
+          </m:r>
+          <m:f>
+            <m:fPr>
+              <m:ctrlPr>
+                <w:rPr>
+                  <w:rFonts w:ascii="Cambria Math" w:hAnsi="Cambria Math"/>
+                  <w:i/>
+                </w:rPr>
+              </m:ctrlPr>
+            </m:fPr>
+            <m:num>
+              <m:sSub>
+                <m:sSubPr>
+                  <m:ctrlPr>
+                    <w:rPr>
+                      <w:rFonts w:ascii="Cambria Math" w:hAnsi="Cambria Math"/>
+                      <w:i/>
+                    </w:rPr>
+                  </m:ctrlPr>
+                </m:sSubPr>
+                <m:e>
+                  <m:r>
+                    <w:rPr>
+                      <w:rFonts w:ascii="Cambria Math" w:hAnsi="Cambria Math"/>
+                    </w:rPr>
+                    <m:t>σ</m:t>
+                  </m:r>
+                </m:e>
+                <m:sub>
+                  <m:r>
+                    <w:rPr>
+                      <w:rFonts w:ascii="Cambria Math" w:hAnsi="Cambria Math"/>
+                    </w:rPr>
+                    <m:t>før_filter</m:t>
+                  </m:r>
+                </m:sub>
+              </m:sSub>
+              <m:r>
+                <w:rPr>
+                  <w:rFonts w:ascii="Cambria Math" w:hAnsi="Cambria Math"/>
+                </w:rPr>
+                <m:t>·10</m:t>
+              </m:r>
+            </m:num>
+            <m:den>
+              <m:rad>
+                <m:radPr>
+                  <m:degHide m:val="1"/>
+                  <m:ctrlPr>
+                    <w:rPr>
+                      <w:rFonts w:ascii="Cambria Math" w:hAnsi="Cambria Math"/>
+                      <w:i/>
+                    </w:rPr>
+                  </m:ctrlPr>
+                </m:radPr>
+                <m:deg/>
+                <m:e>
+                  <m:r>
+                    <w:rPr>
+                      <w:rFonts w:ascii="Cambria Math" w:hAnsi="Cambria Math"/>
+                    </w:rPr>
+                    <m:t>101</m:t>
+                  </m:r>
+                </m:e>
+              </m:rad>
+            </m:den>
+          </m:f>
+        </m:oMath>
+      </m:oMathPara>
+    </w:p>
+    <w:p>
+      <w:pPr>
+        <w:rPr>
+          <w:rFonts w:eastAsiaTheme="minorEastAsia"/>
+        </w:rPr>
+      </w:pPr>
+    </w:p>
+    <w:p>
+      <w:pPr>
+        <w:rPr>
+          <w:rFonts w:eastAsiaTheme="minorEastAsia"/>
+        </w:rPr>
+      </w:pPr>
+      <m:oMathPara>
+        <m:oMath>
+          <m:f>
+            <m:fPr>
+              <m:ctrlPr>
+                <w:rPr>
+                  <w:rFonts w:ascii="Cambria Math" w:hAnsi="Cambria Math"/>
+                  <w:i/>
+                </w:rPr>
+              </m:ctrlPr>
+            </m:fPr>
+            <m:num>
+              <m:sSub>
+                <m:sSubPr>
+                  <m:ctrlPr>
+                    <w:rPr>
+                      <w:rFonts w:ascii="Cambria Math" w:hAnsi="Cambria Math"/>
+                      <w:i/>
+                    </w:rPr>
+                  </m:ctrlPr>
+                </m:sSubPr>
+                <m:e>
+                  <m:r>
+                    <w:rPr>
+                      <w:rFonts w:ascii="Cambria Math" w:hAnsi="Cambria Math"/>
+                    </w:rPr>
+                    <m:t>σ</m:t>
+                  </m:r>
+                </m:e>
+                <m:sub>
+                  <m:r>
+                    <w:rPr>
+                      <w:rFonts w:ascii="Cambria Math" w:hAnsi="Cambria Math"/>
+                    </w:rPr>
+                    <m:t>før_filter</m:t>
+                  </m:r>
+                </m:sub>
+              </m:sSub>
+              <m:r>
+                <w:rPr>
+                  <w:rFonts w:ascii="Cambria Math" w:hAnsi="Cambria Math"/>
+                </w:rPr>
+                <m:t>·10</m:t>
+              </m:r>
+            </m:num>
+            <m:den>
+              <m:rad>
+                <m:radPr>
+                  <m:degHide m:val="1"/>
+                  <m:ctrlPr>
+                    <w:rPr>
+                      <w:rFonts w:ascii="Cambria Math" w:hAnsi="Cambria Math"/>
+                      <w:i/>
+                    </w:rPr>
+                  </m:ctrlPr>
+                </m:radPr>
+                <m:deg/>
+                <m:e>
+                  <m:r>
+                    <w:rPr>
+                      <w:rFonts w:ascii="Cambria Math" w:hAnsi="Cambria Math"/>
+                    </w:rPr>
+                    <m:t>101</m:t>
+                  </m:r>
+                </m:e>
+              </m:rad>
+            </m:den>
+          </m:f>
+          <m:r>
+            <w:rPr>
+              <w:rFonts w:ascii="Cambria Math" w:hAnsi="Cambria Math"/>
+            </w:rPr>
+            <m:t>≈</m:t>
+          </m:r>
+          <m:sSub>
+            <m:sSubPr>
+              <m:ctrlPr>
+                <w:rPr>
+                  <w:rFonts w:ascii="Cambria Math" w:hAnsi="Cambria Math"/>
+                  <w:i/>
+                </w:rPr>
+              </m:ctrlPr>
+            </m:sSubPr>
+            <m:e>
+              <m:r>
+                <w:rPr>
+                  <w:rFonts w:ascii="Cambria Math" w:hAnsi="Cambria Math"/>
+                </w:rPr>
+                <m:t>σ</m:t>
+              </m:r>
+            </m:e>
+            <m:sub>
+              <m:r>
+                <w:rPr>
+                  <w:rFonts w:ascii="Cambria Math" w:hAnsi="Cambria Math"/>
+                </w:rPr>
+                <m:t>før_filter</m:t>
+              </m:r>
+            </m:sub>
+          </m:sSub>
+        </m:oMath>
+      </m:oMathPara>
+    </w:p>
+    <w:p>
+      <w:pPr>
+        <w:rPr>
+          <w:rFonts w:eastAsiaTheme="minorEastAsia"/>
+        </w:rPr>
+      </w:pPr>
+    </w:p>
+    <w:p>
+      <w:pPr>
+        <w:rPr>
+          <w:rFonts w:eastAsiaTheme="minorEastAsia"/>
+        </w:rPr>
+      </w:pPr>
+      <m:oMathPara>
+        <m:oMath>
+          <m:r>
+            <w:rPr>
+              <w:rFonts w:ascii="Cambria Math" w:hAnsi="Cambria Math"/>
+            </w:rPr>
+            <m:t>LSB&gt;</m:t>
+          </m:r>
+          <m:sSub>
+            <m:sSubPr>
+              <m:ctrlPr>
+                <w:rPr>
+                  <w:rFonts w:ascii="Cambria Math" w:hAnsi="Cambria Math"/>
+                  <w:i/>
+                </w:rPr>
+              </m:ctrlPr>
+            </m:sSubPr>
+            <m:e>
+              <m:r>
+                <w:rPr>
+                  <w:rFonts w:ascii="Cambria Math" w:hAnsi="Cambria Math"/>
+                </w:rPr>
+                <m:t>σ</m:t>
+              </m:r>
+            </m:e>
+            <m:sub>
+              <m:r>
+                <w:rPr>
+                  <w:rFonts w:ascii="Cambria Math" w:hAnsi="Cambria Math"/>
+                </w:rPr>
+                <m:t>før_filter</m:t>
+              </m:r>
+            </m:sub>
+          </m:sSub>
+        </m:oMath>
+      </m:oMathPara>
+    </w:p>
+    <w:p>
+      <w:r>
+        <w:t xml:space="preserve">Hvis man derfor finder standardafvigelsen i det </w:t>
+      </w:r>
+      <w:proofErr w:type="spellStart"/>
+      <w:r>
+        <w:t>ufiltrerede</w:t>
+      </w:r>
+      <w:proofErr w:type="spellEnd"/>
+      <w:r>
+        <w:t xml:space="preserve"> signal, kan man derfor direkte bestemme hvad det mindstbetydende ciffer må være under de krav, der er stillet. </w:t>
+      </w:r>
+      <w:proofErr w:type="gramStart"/>
+      <w:r>
+        <w:t>Eksempelvis</w:t>
+      </w:r>
+      <w:proofErr w:type="gramEnd"/>
+      <w:r>
+        <w:t>, hvis standardafvigelsen i signalet før filtreringen er mindre end et gram, så kan vi tillade os at sætte LSB til at være 1 g og stadig overholde kravet.</w:t>
+      </w:r>
+    </w:p>
+    <w:p/>
     <w:p>
       <w:pPr>
         <w:pStyle w:val="Heading1"/>
@@ -3294,6 +4262,112 @@
       <w:bookmarkEnd w:id="14"/>
     </w:p>
     <w:p>
+      <w:r>
+        <w:t xml:space="preserve">Vi har i denne case anvendt </w:t>
+      </w:r>
+      <w:proofErr w:type="spellStart"/>
+      <w:r>
+        <w:t>midlingsfiltre</w:t>
+      </w:r>
+      <w:proofErr w:type="spellEnd"/>
+      <w:r>
+        <w:t xml:space="preserve"> implementeret i </w:t>
+      </w:r>
+      <w:proofErr w:type="spellStart"/>
+      <w:r>
+        <w:t>Matlab</w:t>
+      </w:r>
+      <w:proofErr w:type="spellEnd"/>
+      <w:r>
+        <w:t xml:space="preserve"> på signaler fra en vejecelle. Vi har kunnet konstatere, i overensstemmelse med teorien, at variansen af støjen i signalet </w:t>
+      </w:r>
+      <w:r>
+        <w:t>reduceres</w:t>
+      </w:r>
+      <w:r>
+        <w:t xml:space="preserve"> med en faktor på størrelse med længden af FIR </w:t>
+      </w:r>
+      <w:proofErr w:type="spellStart"/>
+      <w:r>
+        <w:t>midlingsfilteret</w:t>
+      </w:r>
+      <w:proofErr w:type="spellEnd"/>
+      <w:r>
+        <w:t xml:space="preserve"> (M)</w:t>
+      </w:r>
+      <w:r>
+        <w:t>. Man kan gennem denne form for filtrering opnå en mere præcis aflæsning af vægten.</w:t>
+      </w:r>
+    </w:p>
+    <w:p>
+      <w:pPr>
+        <w:rPr>
+          <w:rFonts w:eastAsiaTheme="minorEastAsia"/>
+        </w:rPr>
+      </w:pPr>
+      <w:r>
+        <w:t xml:space="preserve">Derudover implementerede vi også et eksponentielt </w:t>
+      </w:r>
+      <w:proofErr w:type="spellStart"/>
+      <w:r>
+        <w:t>midlingsfilter</w:t>
+      </w:r>
+      <w:proofErr w:type="spellEnd"/>
+      <w:r>
+        <w:t>, som har den fordel at den kræver mindre memory-allokering, da den blot skal huske nuværende data input (</w:t>
+      </w:r>
+      <m:oMath>
+        <m:r>
+          <w:rPr>
+            <w:rFonts w:ascii="Cambria Math" w:hAnsi="Cambria Math"/>
+          </w:rPr>
+          <m:t>x[n]</m:t>
+        </m:r>
+      </m:oMath>
+      <w:r>
+        <w:rPr>
+          <w:rFonts w:eastAsiaTheme="minorEastAsia"/>
+        </w:rPr>
+        <w:t>) og det sidste output (</w:t>
+      </w:r>
+      <m:oMath>
+        <m:r>
+          <w:rPr>
+            <w:rFonts w:ascii="Cambria Math" w:eastAsiaTheme="minorEastAsia" w:hAnsi="Cambria Math"/>
+          </w:rPr>
+          <m:t>y[n-1]</m:t>
+        </m:r>
+      </m:oMath>
+      <w:r>
+        <w:rPr>
+          <w:rFonts w:eastAsiaTheme="minorEastAsia"/>
+        </w:rPr>
+        <w:t>), i modsætning til FIR-filteret, der har brug for at huske et antal af inputs, der er lige så stor som antallet af koefficienter (M).</w:t>
+      </w:r>
+    </w:p>
+    <w:p>
+      <w:r>
+        <w:rPr>
+          <w:rFonts w:eastAsiaTheme="minorEastAsia"/>
+        </w:rPr>
+        <w:t xml:space="preserve">Det er vigtigt altid at tage højde for støjen og dens varians i et pågældende system, da det er et udtryk for hvor pålidelige ens aflæsninger er. Arbejdet i denne case har vist, at man kan fjerne noget af denne støj ved at bruge et </w:t>
+      </w:r>
+      <w:proofErr w:type="spellStart"/>
+      <w:r>
+        <w:rPr>
+          <w:rFonts w:eastAsiaTheme="minorEastAsia"/>
+        </w:rPr>
+        <w:t>midlingsfilter</w:t>
+      </w:r>
+      <w:proofErr w:type="spellEnd"/>
+      <w:r>
+        <w:rPr>
+          <w:rFonts w:eastAsiaTheme="minorEastAsia"/>
+        </w:rPr>
+        <w:t xml:space="preserve"> på signalet.</w:t>
+      </w:r>
+    </w:p>
+    <w:p>
       <w:pPr>
         <w:pStyle w:val="ListParagraph"/>
       </w:pPr>
@@ -3325,15 +4399,33 @@
       <w:r>
         <w:t xml:space="preserve">[1] </w:t>
       </w:r>
-      <w:r>
-        <w:t xml:space="preserve">Midlingsfiltre </w:t>
+      <w:proofErr w:type="spellStart"/>
+      <w:r>
+        <w:t>Midlingsfiltre</w:t>
+      </w:r>
+      <w:proofErr w:type="spellEnd"/>
+      <w:r>
+        <w:t xml:space="preserve"> </w:t>
       </w:r>
       <w:r>
         <w:t>1</w:t>
       </w:r>
       <w:r>
-        <w:t xml:space="preserve"> lektion slide fra brightspace</w:t>
-      </w:r>
+        <w:t xml:space="preserve"> lektion </w:t>
+      </w:r>
+      <w:proofErr w:type="gramStart"/>
+      <w:r>
+        <w:t>slide</w:t>
+      </w:r>
+      <w:proofErr w:type="gramEnd"/>
+      <w:r>
+        <w:t xml:space="preserve"> fra </w:t>
+      </w:r>
+      <w:proofErr w:type="spellStart"/>
+      <w:r>
+        <w:t>brightspace</w:t>
+      </w:r>
+      <w:proofErr w:type="spellEnd"/>
       <w:r>
         <w:t>.</w:t>
       </w:r>
@@ -3358,17 +4450,43 @@
     </w:p>
     <w:p>
       <w:r>
-        <w:t xml:space="preserve">              [2] Exponentielt </w:t>
-      </w:r>
-      <w:r>
-        <w:t xml:space="preserve">Midlingsfiltre </w:t>
+        <w:t xml:space="preserve">              [2] </w:t>
+      </w:r>
+      <w:proofErr w:type="spellStart"/>
+      <w:r>
+        <w:t>Exponentielt</w:t>
+      </w:r>
+      <w:proofErr w:type="spellEnd"/>
+      <w:r>
+        <w:t xml:space="preserve"> </w:t>
+      </w:r>
+      <w:proofErr w:type="spellStart"/>
+      <w:r>
+        <w:t>Midlingsfiltre</w:t>
+      </w:r>
+      <w:proofErr w:type="spellEnd"/>
+      <w:r>
+        <w:t xml:space="preserve"> </w:t>
       </w:r>
       <w:r>
         <w:t>2</w:t>
       </w:r>
       <w:r>
-        <w:t xml:space="preserve"> lektion slide fra brightspace</w:t>
-      </w:r>
+        <w:t xml:space="preserve"> lektion </w:t>
+      </w:r>
+      <w:proofErr w:type="gramStart"/>
+      <w:r>
+        <w:t>slide</w:t>
+      </w:r>
+      <w:proofErr w:type="gramEnd"/>
+      <w:r>
+        <w:t xml:space="preserve"> fra </w:t>
+      </w:r>
+      <w:proofErr w:type="spellStart"/>
+      <w:r>
+        <w:t>brightspace</w:t>
+      </w:r>
+      <w:proofErr w:type="spellEnd"/>
     </w:p>
     <w:p>
       <w:pPr>
@@ -3389,11 +4507,20 @@
         <w:t xml:space="preserve">              [3] </w:t>
       </w:r>
       <w:r>
-        <w:t>kode for eksponentielt midlingsfilter design.</w:t>
-      </w:r>
-    </w:p>
-    <w:p>
-      <w:r>
+        <w:t xml:space="preserve">kode for eksponentielt </w:t>
+      </w:r>
+      <w:proofErr w:type="spellStart"/>
+      <w:r>
+        <w:t>midlingsfilter</w:t>
+      </w:r>
+      <w:proofErr w:type="spellEnd"/>
+      <w:r>
+        <w:t xml:space="preserve"> design.</w:t>
+      </w:r>
+    </w:p>
+    <w:p>
+      <w:r>
+        <w:lastRenderedPageBreak/>
         <w:tab/>
       </w:r>
       <w:hyperlink r:id="rId22" w:history="1">
@@ -3409,15 +4536,33 @@
       <w:r>
         <w:t xml:space="preserve">             [4] </w:t>
       </w:r>
-      <w:r>
-        <w:t xml:space="preserve">Midlingsfiltre </w:t>
+      <w:proofErr w:type="spellStart"/>
+      <w:r>
+        <w:t>Midlingsfiltre</w:t>
+      </w:r>
+      <w:proofErr w:type="spellEnd"/>
+      <w:r>
+        <w:t xml:space="preserve"> </w:t>
       </w:r>
       <w:r>
         <w:t>2</w:t>
       </w:r>
       <w:r>
-        <w:t xml:space="preserve"> lektion slide fra brightspace</w:t>
-      </w:r>
+        <w:t xml:space="preserve"> lektion </w:t>
+      </w:r>
+      <w:proofErr w:type="gramStart"/>
+      <w:r>
+        <w:t>slide</w:t>
+      </w:r>
+      <w:proofErr w:type="gramEnd"/>
+      <w:r>
+        <w:t xml:space="preserve"> fra </w:t>
+      </w:r>
+      <w:proofErr w:type="spellStart"/>
+      <w:r>
+        <w:t>brightspace</w:t>
+      </w:r>
+      <w:proofErr w:type="spellEnd"/>
     </w:p>
     <w:p>
       <w:pPr>
@@ -4573,7 +5718,6 @@
     <w:next w:val="Normal"/>
     <w:link w:val="Heading4Char"/>
     <w:uiPriority w:val="9"/>
-    <w:semiHidden/>
     <w:unhideWhenUsed/>
     <w:qFormat/>
     <w:rsid w:val="00B31B47"/>
@@ -4596,7 +5740,6 @@
     <w:next w:val="Normal"/>
     <w:link w:val="Heading5Char"/>
     <w:uiPriority w:val="9"/>
-    <w:semiHidden/>
     <w:unhideWhenUsed/>
     <w:qFormat/>
     <w:rsid w:val="00B31B47"/>
@@ -4617,7 +5760,6 @@
     <w:next w:val="Normal"/>
     <w:link w:val="Heading6Char"/>
     <w:uiPriority w:val="9"/>
-    <w:semiHidden/>
     <w:unhideWhenUsed/>
     <w:qFormat/>
     <w:rsid w:val="00B31B47"/>
@@ -4640,7 +5782,6 @@
     <w:next w:val="Normal"/>
     <w:link w:val="Heading7Char"/>
     <w:uiPriority w:val="9"/>
-    <w:semiHidden/>
     <w:unhideWhenUsed/>
     <w:qFormat/>
     <w:rsid w:val="00B31B47"/>
@@ -4661,7 +5802,6 @@
     <w:next w:val="Normal"/>
     <w:link w:val="Heading8Char"/>
     <w:uiPriority w:val="9"/>
-    <w:semiHidden/>
     <w:unhideWhenUsed/>
     <w:qFormat/>
     <w:rsid w:val="00B31B47"/>
@@ -4684,7 +5824,6 @@
     <w:next w:val="Normal"/>
     <w:link w:val="Heading9Char"/>
     <w:uiPriority w:val="9"/>
-    <w:semiHidden/>
     <w:unhideWhenUsed/>
     <w:qFormat/>
     <w:rsid w:val="00B31B47"/>
@@ -4770,7 +5909,6 @@
     <w:basedOn w:val="DefaultParagraphFont"/>
     <w:link w:val="Heading4"/>
     <w:uiPriority w:val="9"/>
-    <w:semiHidden/>
     <w:rsid w:val="00B31B47"/>
     <w:rPr>
       <w:rFonts w:eastAsiaTheme="majorEastAsia" w:cstheme="majorBidi"/>
@@ -4784,7 +5922,6 @@
     <w:basedOn w:val="DefaultParagraphFont"/>
     <w:link w:val="Heading5"/>
     <w:uiPriority w:val="9"/>
-    <w:semiHidden/>
     <w:rsid w:val="00B31B47"/>
     <w:rPr>
       <w:rFonts w:eastAsiaTheme="majorEastAsia" w:cstheme="majorBidi"/>
@@ -4796,7 +5933,6 @@
     <w:basedOn w:val="DefaultParagraphFont"/>
     <w:link w:val="Heading6"/>
     <w:uiPriority w:val="9"/>
-    <w:semiHidden/>
     <w:rsid w:val="00B31B47"/>
     <w:rPr>
       <w:rFonts w:eastAsiaTheme="majorEastAsia" w:cstheme="majorBidi"/>
@@ -4810,7 +5946,6 @@
     <w:basedOn w:val="DefaultParagraphFont"/>
     <w:link w:val="Heading7"/>
     <w:uiPriority w:val="9"/>
-    <w:semiHidden/>
     <w:rsid w:val="00B31B47"/>
     <w:rPr>
       <w:rFonts w:eastAsiaTheme="majorEastAsia" w:cstheme="majorBidi"/>
@@ -4822,7 +5957,6 @@
     <w:basedOn w:val="DefaultParagraphFont"/>
     <w:link w:val="Heading8"/>
     <w:uiPriority w:val="9"/>
-    <w:semiHidden/>
     <w:rsid w:val="00B31B47"/>
     <w:rPr>
       <w:rFonts w:eastAsiaTheme="majorEastAsia" w:cstheme="majorBidi"/>
@@ -4836,7 +5970,6 @@
     <w:basedOn w:val="DefaultParagraphFont"/>
     <w:link w:val="Heading9"/>
     <w:uiPriority w:val="9"/>
-    <w:semiHidden/>
     <w:rsid w:val="00B31B47"/>
     <w:rPr>
       <w:rFonts w:eastAsiaTheme="majorEastAsia" w:cstheme="majorBidi"/>

</xml_diff>